<commit_message>
implucation reflection and dataset
</commit_message>
<xml_diff>
--- a/sujil_assignmen3_reflectins.docx
+++ b/sujil_assignmen3_reflectins.docx
@@ -3,13 +3,21 @@
 <w:document xmlns:wpc="http://schemas.microsoft.com/office/word/2010/wordprocessingCanvas" xmlns:cx="http://schemas.microsoft.com/office/drawing/2014/chartex" xmlns:cx1="http://schemas.microsoft.com/office/drawing/2015/9/8/chartex" xmlns:cx2="http://schemas.microsoft.com/office/drawing/2015/10/21/chartex" xmlns:cx3="http://schemas.microsoft.com/office/drawing/2016/5/9/chartex" xmlns:cx4="http://schemas.microsoft.com/office/drawing/2016/5/10/chartex" xmlns:cx5="http://schemas.microsoft.com/office/drawing/2016/5/11/chartex" xmlns:cx6="http://schemas.microsoft.com/office/drawing/2016/5/12/chartex" xmlns:cx7="http://schemas.microsoft.com/office/drawing/2016/5/13/chartex" xmlns:cx8="http://schemas.microsoft.com/office/drawing/2016/5/14/chartex" xmlns:mc="http://schemas.openxmlformats.org/markup-compatibility/2006" xmlns:aink="http://schemas.microsoft.com/office/drawing/2016/ink" xmlns:am3d="http://schemas.microsoft.com/office/drawing/2017/model3d" xmlns:o="urn:schemas-microsoft-com:office:office" xmlns:r="http://schemas.openxmlformats.org/officeDocument/2006/relationships" xmlns:m="http://schemas.openxmlformats.org/officeDocument/2006/math" xmlns:v="urn:schemas-microsoft-com:vml" xmlns:wp14="http://schemas.microsoft.com/office/word/2010/wordprocessingDrawing" xmlns:wp="http://schemas.openxmlformats.org/drawingml/2006/wordprocessingDrawing" xmlns:w10="urn:schemas-microsoft-com:office:word" xmlns:w="http://schemas.openxmlformats.org/wordprocessingml/2006/main" xmlns:w14="http://schemas.microsoft.com/office/word/2010/wordml" xmlns:w15="http://schemas.microsoft.com/office/word/2012/wordml" xmlns:w16cex="http://schemas.microsoft.com/office/word/2018/wordml/cex" xmlns:w16cid="http://schemas.microsoft.com/office/word/2016/wordml/cid" xmlns:w16="http://schemas.microsoft.com/office/word/2018/wordml" xmlns:w16sdtdh="http://schemas.microsoft.com/office/word/2020/wordml/sdtdatahash" xmlns:w16se="http://schemas.microsoft.com/office/word/2015/wordml/symex" xmlns:wpg="http://schemas.microsoft.com/office/word/2010/wordprocessingGroup" xmlns:wpi="http://schemas.microsoft.com/office/word/2010/wordprocessingInk" xmlns:wne="http://schemas.microsoft.com/office/word/2006/wordml" xmlns:wps="http://schemas.microsoft.com/office/word/2010/wordprocessingShape" mc:Ignorable="w14 w15 w16se w16cid w16 w16cex w16sdtdh wp14">
   <w:body>
     <w:p>
+      <w:pPr>
+        <w:jc w:val="both"/>
+      </w:pPr>
       <w:r>
         <w:t>Related Work</w:t>
       </w:r>
     </w:p>
-    <w:p/>
-    <w:p>
-      <w:pPr>
+    <w:p>
+      <w:pPr>
+        <w:jc w:val="both"/>
+      </w:pPr>
+    </w:p>
+    <w:p>
+      <w:pPr>
+        <w:jc w:val="both"/>
         <w:rPr>
           <w:b/>
           <w:bCs/>
@@ -28,6 +36,9 @@
       </w:r>
     </w:p>
     <w:p>
+      <w:pPr>
+        <w:jc w:val="both"/>
+      </w:pPr>
       <w:r>
         <w:t>Machine Learning catalog summarized from Empirical</w:t>
       </w:r>
@@ -39,69 +50,41 @@
       </w:r>
     </w:p>
     <w:p>
-      <w:r>
-        <w:t xml:space="preserve">Collected 22 code smells in total and linked them to four pipeline stages: Data Cleaning, Feature </w:t>
-      </w:r>
-      <w:proofErr w:type="gramStart"/>
-      <w:r>
-        <w:t>Engineering,  Model</w:t>
-      </w:r>
-      <w:proofErr w:type="gramEnd"/>
-      <w:r>
-        <w:t xml:space="preserve"> Training, Model Evaluation. </w:t>
-      </w:r>
-    </w:p>
-    <w:p>
-      <w:r>
-        <w:t xml:space="preserve">16 smells are </w:t>
-      </w:r>
-      <w:proofErr w:type="gramStart"/>
-      <w:r>
-        <w:t>generic</w:t>
-      </w:r>
-      <w:proofErr w:type="gramEnd"/>
-      <w:r>
-        <w:t xml:space="preserve"> and 6 smells are API-specific smells. Generic smells </w:t>
+      <w:pPr>
+        <w:jc w:val="both"/>
+      </w:pPr>
+      <w:r>
+        <w:t xml:space="preserve">Collected 22 code smells in total and linked them to four pipeline stages: Data Cleaning, Feature Engineering,  Model Training, Model Evaluation. </w:t>
+      </w:r>
+    </w:p>
+    <w:p>
+      <w:pPr>
+        <w:jc w:val="both"/>
+      </w:pPr>
+      <w:r>
+        <w:t xml:space="preserve">16 smells are generic and 6 smells are API-specific smells. Generic smells </w:t>
       </w:r>
       <w:r>
         <w:t>occur</w:t>
       </w:r>
       <w:r>
-        <w:t xml:space="preserve"> no matter which library the user uses. On the other </w:t>
-      </w:r>
-      <w:proofErr w:type="gramStart"/>
-      <w:r>
-        <w:t>hand</w:t>
-      </w:r>
-      <w:proofErr w:type="gramEnd"/>
-      <w:r>
-        <w:t xml:space="preserve"> API-Specific smells depends on the specific library API design.</w:t>
-      </w:r>
-    </w:p>
-    <w:p>
-      <w:r>
-        <w:t xml:space="preserve">Possible Impacts of smells on application codes </w:t>
-      </w:r>
-      <w:proofErr w:type="gramStart"/>
-      <w:r>
-        <w:t>are :</w:t>
-      </w:r>
-      <w:proofErr w:type="gramEnd"/>
-      <w:r>
-        <w:t xml:space="preserve"> error-prone, less efficient, less re-producible, causing memory issues, less readable and less robust.</w:t>
-      </w:r>
-    </w:p>
-    <w:p>
-      <w:r>
-        <w:t xml:space="preserve">Most of the times data scientists would not have software Engineering background and are not up-to-date with the best practices from the software engineering field. </w:t>
-      </w:r>
-      <w:proofErr w:type="gramStart"/>
-      <w:r>
-        <w:t>So</w:t>
-      </w:r>
-      <w:proofErr w:type="gramEnd"/>
-      <w:r>
-        <w:t xml:space="preserve"> our catalog of smells mitigate this by providing guidelines during the development of machine learning </w:t>
+        <w:t xml:space="preserve"> no matter which library the user uses. On the other hand API-Specific smells depends on the specific library API design.</w:t>
+      </w:r>
+    </w:p>
+    <w:p>
+      <w:pPr>
+        <w:jc w:val="both"/>
+      </w:pPr>
+      <w:r>
+        <w:t>Possible Impacts of smells on application codes are : error-prone, less efficient, less re-producible, causing memory issues, less readable and less robust.</w:t>
+      </w:r>
+    </w:p>
+    <w:p>
+      <w:pPr>
+        <w:jc w:val="both"/>
+      </w:pPr>
+      <w:r>
+        <w:t xml:space="preserve">Most of the times data scientists would not have software Engineering background and are not up-to-date with the best practices from the software engineering field. So our catalog of smells mitigate this by providing guidelines during the development of machine learning </w:t>
       </w:r>
       <w:r>
         <w:t>applications.</w:t>
@@ -197,6 +180,7 @@
         <w:autoSpaceDN w:val="0"/>
         <w:adjustRightInd w:val="0"/>
         <w:spacing w:after="0" w:line="240" w:lineRule="auto"/>
+        <w:jc w:val="both"/>
       </w:pPr>
       <w:r>
         <w:t>three smells can be considered</w:t>
@@ -248,11 +232,23 @@
         <w:adjustRightInd w:val="0"/>
         <w:spacing w:after="0" w:line="240" w:lineRule="auto"/>
         <w:jc w:val="both"/>
-        <w:rPr>
-          <w:b/>
-          <w:bCs/>
-        </w:rPr>
-      </w:pPr>
+      </w:pPr>
+    </w:p>
+    <w:p>
+      <w:pPr>
+        <w:autoSpaceDE w:val="0"/>
+        <w:autoSpaceDN w:val="0"/>
+        <w:adjustRightInd w:val="0"/>
+        <w:spacing w:after="0" w:line="240" w:lineRule="auto"/>
+        <w:jc w:val="both"/>
+      </w:pPr>
+      <w:r>
+        <w:rPr>
+          <w:b/>
+          <w:bCs/>
+        </w:rPr>
+        <w:t xml:space="preserve">5.1 </w:t>
+      </w:r>
       <w:r>
         <w:rPr>
           <w:b/>
@@ -265,16 +261,487 @@
           <w:b/>
           <w:bCs/>
         </w:rPr>
-        <w:t xml:space="preserve">: - </w:t>
-      </w:r>
-      <w:proofErr w:type="spellStart"/>
-      <w:r>
-        <w:t>ll</w:t>
-      </w:r>
-      <w:proofErr w:type="spellEnd"/>
-    </w:p>
-    <w:p/>
-    <w:p/>
+        <w:t xml:space="preserve">: </w:t>
+      </w:r>
+      <w:r>
+        <w:t>-</w:t>
+      </w:r>
+      <w:r>
+        <w:t xml:space="preserve"> </w:t>
+      </w:r>
+      <w:r>
+        <w:t xml:space="preserve">Unnecessary Iteration code smell describes the inefficient code </w:t>
+      </w:r>
+      <w:r>
+        <w:t>structure,</w:t>
+      </w:r>
+      <w:r>
+        <w:t xml:space="preserve"> </w:t>
+      </w:r>
+      <w:r>
+        <w:t>and it often occurs at data cleaning stages.</w:t>
+      </w:r>
+      <w:r>
+        <w:t xml:space="preserve"> </w:t>
+      </w:r>
+      <w:r>
+        <w:t xml:space="preserve">Another code </w:t>
+      </w:r>
+      <w:r>
+        <w:t>smell Hyperparameter</w:t>
+      </w:r>
+      <w:r>
+        <w:t xml:space="preserve"> Not Explicitly Set indicates irreproducible code and</w:t>
+      </w:r>
+      <w:r>
+        <w:t xml:space="preserve"> </w:t>
+      </w:r>
+      <w:r>
+        <w:t>it is at model training stage. Data scientists and machine learning</w:t>
+      </w:r>
+      <w:r>
+        <w:t xml:space="preserve"> </w:t>
+      </w:r>
+      <w:r>
+        <w:t>application developers can check these aspects while checking their</w:t>
+      </w:r>
+      <w:r>
+        <w:t xml:space="preserve"> </w:t>
+      </w:r>
+      <w:r>
+        <w:t>code.</w:t>
+      </w:r>
+      <w:r>
+        <w:t xml:space="preserve"> </w:t>
+      </w:r>
+      <w:r>
+        <w:t>Future</w:t>
+      </w:r>
+      <w:r>
+        <w:t xml:space="preserve"> </w:t>
+      </w:r>
+      <w:r>
+        <w:t>work will validate whether eliminating these code smells will lead</w:t>
+      </w:r>
+      <w:r>
+        <w:t xml:space="preserve"> </w:t>
+      </w:r>
+      <w:r>
+        <w:t>to more accurate results during training, better hyperparameter</w:t>
+      </w:r>
+      <w:r>
+        <w:t xml:space="preserve"> </w:t>
+      </w:r>
+      <w:r>
+        <w:t>optimization, clearer and higher quality code, and less maintenance</w:t>
+      </w:r>
+      <w:r>
+        <w:t xml:space="preserve"> </w:t>
+      </w:r>
+      <w:r>
+        <w:t>effort.</w:t>
+      </w:r>
+    </w:p>
+    <w:p>
+      <w:pPr>
+        <w:jc w:val="both"/>
+      </w:pPr>
+    </w:p>
+    <w:p>
+      <w:pPr>
+        <w:autoSpaceDE w:val="0"/>
+        <w:autoSpaceDN w:val="0"/>
+        <w:adjustRightInd w:val="0"/>
+        <w:spacing w:after="0" w:line="240" w:lineRule="auto"/>
+        <w:jc w:val="both"/>
+        <w:rPr>
+          <w:rFonts w:ascii="LinLibertineTB" w:hAnsi="LinLibertineTB" w:cs="LinLibertineTB"/>
+          <w:bCs/>
+        </w:rPr>
+      </w:pPr>
+      <w:r>
+        <w:rPr>
+          <w:rFonts w:ascii="LinLibertineTB" w:hAnsi="LinLibertineTB" w:cs="LinLibertineTB"/>
+          <w:b/>
+        </w:rPr>
+        <w:t>5.2 Implication to Machine Learning Library</w:t>
+      </w:r>
+      <w:r>
+        <w:rPr>
+          <w:rFonts w:ascii="LinLibertineTB" w:hAnsi="LinLibertineTB" w:cs="LinLibertineTB"/>
+          <w:b/>
+        </w:rPr>
+        <w:t xml:space="preserve"> </w:t>
+      </w:r>
+      <w:r>
+        <w:rPr>
+          <w:rFonts w:ascii="LinLibertineTB" w:hAnsi="LinLibertineTB" w:cs="LinLibertineTB"/>
+          <w:b/>
+        </w:rPr>
+        <w:t>Developers</w:t>
+      </w:r>
+      <w:r>
+        <w:rPr>
+          <w:rFonts w:ascii="LinLibertineTB" w:hAnsi="LinLibertineTB" w:cs="LinLibertineTB"/>
+          <w:b/>
+        </w:rPr>
+        <w:t xml:space="preserve">:- </w:t>
+      </w:r>
+      <w:r>
+        <w:rPr>
+          <w:rFonts w:ascii="LinLibertineTB" w:hAnsi="LinLibertineTB" w:cs="LinLibertineTB"/>
+          <w:bCs/>
+        </w:rPr>
+        <w:t>The effect</w:t>
+      </w:r>
+      <w:r>
+        <w:rPr>
+          <w:rFonts w:ascii="LinLibertineTB" w:hAnsi="LinLibertineTB" w:cs="LinLibertineTB"/>
+          <w:bCs/>
+        </w:rPr>
+        <w:t xml:space="preserve"> of index chaining appears to be in the examples in stack overflow even though they are explained in the pandas documentation.  This indicates that many developers are </w:t>
+      </w:r>
+      <w:r>
+        <w:rPr>
+          <w:rFonts w:ascii="LinLibertineTB" w:hAnsi="LinLibertineTB" w:cs="LinLibertineTB"/>
+          <w:bCs/>
+        </w:rPr>
+        <w:t xml:space="preserve">struggling to follow the documentation strictly. It might stem from the fast iteration cycle in the development process of the team or developer’s lack 0f experience. Author argued that passively showing warning on documentation might not suffice. It is important </w:t>
+      </w:r>
+      <w:r>
+        <w:rPr>
+          <w:rFonts w:ascii="LinLibertineTB" w:hAnsi="LinLibertineTB" w:cs="LinLibertineTB"/>
+          <w:bCs/>
+        </w:rPr>
+        <w:t>that library developers has to actively engage in community forums such as stack overflow to help the community avoid non-obvious issues.</w:t>
+      </w:r>
+      <w:r>
+        <w:rPr>
+          <w:rFonts w:ascii="LinLibertineTB" w:hAnsi="LinLibertineTB" w:cs="LinLibertineTB"/>
+          <w:bCs/>
+        </w:rPr>
+        <w:t xml:space="preserve"> </w:t>
+      </w:r>
+      <w:r>
+        <w:rPr>
+          <w:rFonts w:ascii="LinLibertineTB" w:hAnsi="LinLibertineTB" w:cs="LinLibertineTB"/>
+          <w:bCs/>
+        </w:rPr>
+        <w:t>Hence their contribution is crucial in the development of coding tools that support best practices.</w:t>
+      </w:r>
+      <w:r>
+        <w:rPr>
+          <w:rFonts w:ascii="LinLibertineTB" w:hAnsi="LinLibertineTB" w:cs="LinLibertineTB"/>
+          <w:bCs/>
+        </w:rPr>
+        <w:t xml:space="preserve"> </w:t>
+      </w:r>
+      <w:r>
+        <w:rPr>
+          <w:rFonts w:ascii="LinLibertineTB" w:hAnsi="LinLibertineTB" w:cs="LinLibertineTB"/>
+          <w:bCs/>
+        </w:rPr>
+        <w:t xml:space="preserve">Also it’s important for library developers to reach out to existing projects that aim </w:t>
+      </w:r>
+      <w:r>
+        <w:rPr>
+          <w:rFonts w:ascii="LinLibertineTB" w:hAnsi="LinLibertineTB" w:cs="LinLibertineTB"/>
+          <w:bCs/>
+        </w:rPr>
+        <w:lastRenderedPageBreak/>
+        <w:t>at helping the development of machine learning software tools.</w:t>
+      </w:r>
+      <w:r>
+        <w:rPr>
+          <w:rFonts w:ascii="LinLibertineTB" w:hAnsi="LinLibertineTB" w:cs="LinLibertineTB"/>
+          <w:bCs/>
+        </w:rPr>
+        <w:t xml:space="preserve"> Library developers know better than anyone what is optimal way of leveraging their libraries. </w:t>
+      </w:r>
+      <w:r>
+        <w:rPr>
+          <w:rFonts w:ascii="LinLibertineTB" w:hAnsi="LinLibertineTB" w:cs="LinLibertineTB"/>
+          <w:bCs/>
+        </w:rPr>
+        <w:t xml:space="preserve"> </w:t>
+      </w:r>
+    </w:p>
+    <w:p>
+      <w:pPr>
+        <w:autoSpaceDE w:val="0"/>
+        <w:autoSpaceDN w:val="0"/>
+        <w:adjustRightInd w:val="0"/>
+        <w:spacing w:after="0" w:line="240" w:lineRule="auto"/>
+        <w:jc w:val="both"/>
+        <w:rPr>
+          <w:rFonts w:ascii="LinLibertineTB" w:hAnsi="LinLibertineTB" w:cs="LinLibertineTB"/>
+          <w:bCs/>
+        </w:rPr>
+      </w:pPr>
+    </w:p>
+    <w:p>
+      <w:pPr>
+        <w:autoSpaceDE w:val="0"/>
+        <w:autoSpaceDN w:val="0"/>
+        <w:adjustRightInd w:val="0"/>
+        <w:spacing w:after="0" w:line="240" w:lineRule="auto"/>
+        <w:jc w:val="both"/>
+        <w:rPr>
+          <w:rFonts w:ascii="LinLibertineTB" w:hAnsi="LinLibertineTB" w:cs="LinLibertineTB"/>
+          <w:bCs/>
+        </w:rPr>
+      </w:pPr>
+      <w:r>
+        <w:rPr>
+          <w:rFonts w:ascii="LinLibertineTB" w:hAnsi="LinLibertineTB" w:cs="LinLibertineTB"/>
+          <w:b/>
+        </w:rPr>
+        <w:t>5.3 Implication to Code Analysis Tool Developers</w:t>
+      </w:r>
+      <w:r>
+        <w:rPr>
+          <w:rFonts w:ascii="LinLibertineTB" w:hAnsi="LinLibertineTB" w:cs="LinLibertineTB"/>
+          <w:b/>
+        </w:rPr>
+        <w:t xml:space="preserve"> :-</w:t>
+      </w:r>
+      <w:r>
+        <w:rPr>
+          <w:rFonts w:ascii="LinLibertineTB" w:hAnsi="LinLibertineTB" w:cs="LinLibertineTB"/>
+          <w:b/>
+        </w:rPr>
+        <w:t xml:space="preserve"> </w:t>
+      </w:r>
+      <w:r>
+        <w:rPr>
+          <w:rFonts w:ascii="LinLibertineTB" w:hAnsi="LinLibertineTB" w:cs="LinLibertineTB"/>
+          <w:bCs/>
+        </w:rPr>
+        <w:t>As some code smells can not be addressed by designing better API’s</w:t>
+      </w:r>
+      <w:r>
+        <w:rPr>
+          <w:rFonts w:ascii="LinLibertineTB" w:hAnsi="LinLibertineTB" w:cs="LinLibertineTB"/>
+          <w:bCs/>
+        </w:rPr>
+        <w:t xml:space="preserve">. </w:t>
+      </w:r>
+      <w:r>
+        <w:rPr>
+          <w:rFonts w:ascii="LinLibertineTB" w:hAnsi="LinLibertineTB" w:cs="LinLibertineTB"/>
+          <w:bCs/>
+        </w:rPr>
+        <w:t>The static analysis tools can be used to follow the best practices and warn the pitfalls to the application developers.</w:t>
+      </w:r>
+    </w:p>
+    <w:p>
+      <w:pPr>
+        <w:autoSpaceDE w:val="0"/>
+        <w:autoSpaceDN w:val="0"/>
+        <w:adjustRightInd w:val="0"/>
+        <w:spacing w:after="0" w:line="240" w:lineRule="auto"/>
+        <w:jc w:val="both"/>
+        <w:rPr>
+          <w:rFonts w:ascii="LinLibertineTB" w:hAnsi="LinLibertineTB" w:cs="LinLibertineTB"/>
+          <w:bCs/>
+        </w:rPr>
+      </w:pPr>
+    </w:p>
+    <w:p>
+      <w:pPr>
+        <w:autoSpaceDE w:val="0"/>
+        <w:autoSpaceDN w:val="0"/>
+        <w:adjustRightInd w:val="0"/>
+        <w:spacing w:after="0" w:line="240" w:lineRule="auto"/>
+        <w:jc w:val="both"/>
+        <w:rPr>
+          <w:rFonts w:ascii="LinLibertineTB" w:hAnsi="LinLibertineTB" w:cs="LinLibertineTB"/>
+          <w:bCs/>
+        </w:rPr>
+      </w:pPr>
+      <w:r>
+        <w:rPr>
+          <w:rFonts w:ascii="LinLibertineTB" w:hAnsi="LinLibertineTB" w:cs="LinLibertineTB"/>
+          <w:bCs/>
+        </w:rPr>
+        <w:t xml:space="preserve">This research serves as the base for providing automated tools for identifying unwanted patterns in the code. Automated tools can minimize the job of developers and providing support for good quality code assurance. Because humans are occasionally forgetful. </w:t>
+      </w:r>
+      <w:r>
+        <w:rPr>
+          <w:rFonts w:ascii="LinLibertineTB" w:hAnsi="LinLibertineTB" w:cs="LinLibertineTB"/>
+          <w:bCs/>
+        </w:rPr>
+        <w:t>It is preferable to have technology that expressly checks whether best practices are bring followed.</w:t>
+      </w:r>
+    </w:p>
+    <w:p>
+      <w:pPr>
+        <w:autoSpaceDE w:val="0"/>
+        <w:autoSpaceDN w:val="0"/>
+        <w:adjustRightInd w:val="0"/>
+        <w:spacing w:after="0" w:line="240" w:lineRule="auto"/>
+        <w:jc w:val="both"/>
+        <w:rPr>
+          <w:rFonts w:ascii="LinLibertineTB" w:hAnsi="LinLibertineTB" w:cs="LinLibertineTB"/>
+          <w:bCs/>
+        </w:rPr>
+      </w:pPr>
+    </w:p>
+    <w:p>
+      <w:pPr>
+        <w:autoSpaceDE w:val="0"/>
+        <w:autoSpaceDN w:val="0"/>
+        <w:adjustRightInd w:val="0"/>
+        <w:spacing w:after="0" w:line="240" w:lineRule="auto"/>
+        <w:jc w:val="both"/>
+      </w:pPr>
+      <w:r>
+        <w:rPr>
+          <w:rFonts w:ascii="LinLibertineTB" w:hAnsi="LinLibertineTB" w:cs="LinLibertineTB"/>
+          <w:bCs/>
+        </w:rPr>
+        <w:t>Furthermore,</w:t>
+      </w:r>
+      <w:r>
+        <w:rPr>
+          <w:rFonts w:ascii="LinLibertineTB" w:hAnsi="LinLibertineTB" w:cs="LinLibertineTB"/>
+          <w:bCs/>
+        </w:rPr>
+        <w:t xml:space="preserve"> some code smells are related to the context. This is aligned with previous work</w:t>
+      </w:r>
+      <w:r>
+        <w:rPr>
+          <w:rFonts w:ascii="LinLibertineTB" w:hAnsi="LinLibertineTB" w:cs="LinLibertineTB"/>
+          <w:bCs/>
+        </w:rPr>
+        <w:t xml:space="preserve"> that </w:t>
+      </w:r>
+      <w:r>
+        <w:t xml:space="preserve">proposes context-aware code analysis tools for machine learning applications. For example, </w:t>
+      </w:r>
+      <w:r>
+        <w:t>PyTorch library developers recommend application</w:t>
+      </w:r>
+      <w:r>
+        <w:t xml:space="preserve"> </w:t>
+      </w:r>
+      <w:r>
+        <w:t>developers to use the deterministic option during the development</w:t>
+      </w:r>
+      <w:r>
+        <w:t xml:space="preserve"> </w:t>
+      </w:r>
+      <w:r>
+        <w:t>but not set it in the production code due to the consideration for</w:t>
+      </w:r>
+      <w:r>
+        <w:t xml:space="preserve"> </w:t>
+      </w:r>
+      <w:r>
+        <w:t>performance. Therefore, the automated tool can have different</w:t>
+      </w:r>
+      <w:r>
+        <w:t xml:space="preserve"> </w:t>
+      </w:r>
+      <w:r>
+        <w:t>configuration settings. For example, according to the pipeline stage,</w:t>
+      </w:r>
+      <w:r>
+        <w:t xml:space="preserve"> </w:t>
+      </w:r>
+      <w:r>
+        <w:t>it can have a development setting and a deployment setting.</w:t>
+      </w:r>
+    </w:p>
+    <w:p>
+      <w:pPr>
+        <w:autoSpaceDE w:val="0"/>
+        <w:autoSpaceDN w:val="0"/>
+        <w:adjustRightInd w:val="0"/>
+        <w:spacing w:after="0" w:line="240" w:lineRule="auto"/>
+        <w:jc w:val="both"/>
+      </w:pPr>
+    </w:p>
+    <w:p>
+      <w:pPr>
+        <w:autoSpaceDE w:val="0"/>
+        <w:autoSpaceDN w:val="0"/>
+        <w:adjustRightInd w:val="0"/>
+        <w:spacing w:after="0" w:line="240" w:lineRule="auto"/>
+        <w:jc w:val="both"/>
+        <w:rPr>
+          <w:rFonts w:ascii="LinLibertineTB" w:hAnsi="LinLibertineTB" w:cs="LinLibertineTB"/>
+          <w:b/>
+          <w:bCs/>
+        </w:rPr>
+      </w:pPr>
+      <w:r>
+        <w:rPr>
+          <w:rFonts w:ascii="LinLibertineTB" w:hAnsi="LinLibertineTB" w:cs="LinLibertineTB"/>
+          <w:b/>
+          <w:bCs/>
+        </w:rPr>
+        <w:t>5.4 Implication to Students</w:t>
+      </w:r>
+      <w:r>
+        <w:rPr>
+          <w:rFonts w:ascii="LinLibertineTB" w:hAnsi="LinLibertineTB" w:cs="LinLibertineTB"/>
+          <w:b/>
+          <w:bCs/>
+        </w:rPr>
+        <w:t>:- Implication to students</w:t>
+      </w:r>
+      <w:r>
+        <w:rPr>
+          <w:rFonts w:ascii="LinLibertineTB" w:hAnsi="LinLibertineTB" w:cs="LinLibertineTB"/>
+          <w:b/>
+          <w:bCs/>
+        </w:rPr>
+        <w:t xml:space="preserve"> :- </w:t>
+      </w:r>
+      <w:r>
+        <w:t>Many students in the ML industry do not have prior education on machine learning application development since it requires a combination of software engineering and data science practices. Students can make use of this catalog to learn more about the common anti-patterns in machine learning application development and prepare for future jobs.</w:t>
+      </w:r>
+    </w:p>
+    <w:p>
+      <w:pPr>
+        <w:autoSpaceDE w:val="0"/>
+        <w:autoSpaceDN w:val="0"/>
+        <w:adjustRightInd w:val="0"/>
+        <w:spacing w:after="0" w:line="240" w:lineRule="auto"/>
+        <w:jc w:val="both"/>
+        <w:rPr>
+          <w:rFonts w:ascii="LinLibertineTB" w:hAnsi="LinLibertineTB" w:cs="LinLibertineTB"/>
+          <w:bCs/>
+        </w:rPr>
+      </w:pPr>
+    </w:p>
+    <w:p>
+      <w:pPr>
+        <w:autoSpaceDE w:val="0"/>
+        <w:autoSpaceDN w:val="0"/>
+        <w:adjustRightInd w:val="0"/>
+        <w:spacing w:after="0" w:line="240" w:lineRule="auto"/>
+        <w:jc w:val="both"/>
+        <w:rPr>
+          <w:rFonts w:ascii="LinLibertineTB" w:hAnsi="LinLibertineTB" w:cs="LinLibertineTB"/>
+          <w:bCs/>
+        </w:rPr>
+      </w:pPr>
+    </w:p>
+    <w:p>
+      <w:pPr>
+        <w:autoSpaceDE w:val="0"/>
+        <w:autoSpaceDN w:val="0"/>
+        <w:adjustRightInd w:val="0"/>
+        <w:spacing w:after="0" w:line="240" w:lineRule="auto"/>
+        <w:jc w:val="both"/>
+        <w:rPr>
+          <w:rFonts w:ascii="LinLibertineTB" w:hAnsi="LinLibertineTB" w:cs="LinLibertineTB"/>
+          <w:bCs/>
+        </w:rPr>
+      </w:pPr>
+    </w:p>
     <w:sectPr>
       <w:pgSz w:w="12240" w:h="15840"/>
       <w:pgMar w:top="1440" w:right="1440" w:bottom="1440" w:left="1440" w:header="720" w:footer="720" w:gutter="0"/>

</xml_diff>

<commit_message>
reflection and ravi's answer combined
</commit_message>
<xml_diff>
--- a/sujil_assignmen3_reflectins.docx
+++ b/sujil_assignmen3_reflectins.docx
@@ -1053,6 +1053,20 @@
         <w:jc w:val="both"/>
         <w:rPr>
           <w:rFonts w:ascii="LinLibertineTB" w:hAnsi="LinLibertineTB" w:cs="LinLibertineTB"/>
+          <w:sz w:val="18"/>
+          <w:szCs w:val="18"/>
+        </w:rPr>
+      </w:pPr>
+    </w:p>
+    <w:p>
+      <w:pPr>
+        <w:autoSpaceDE w:val="0"/>
+        <w:autoSpaceDN w:val="0"/>
+        <w:adjustRightInd w:val="0"/>
+        <w:spacing w:after="0" w:line="240" w:lineRule="auto"/>
+        <w:jc w:val="both"/>
+        <w:rPr>
+          <w:rFonts w:ascii="LinLibertineTB" w:hAnsi="LinLibertineTB" w:cs="LinLibertineTB"/>
           <w:b/>
           <w:bCs/>
           <w:sz w:val="24"/>
@@ -1205,23 +1219,2158 @@
         <w:spacing w:after="0" w:line="240" w:lineRule="auto"/>
         <w:jc w:val="both"/>
         <w:rPr>
-          <w:b/>
-          <w:bCs/>
-          <w:sz w:val="28"/>
-          <w:szCs w:val="28"/>
-        </w:rPr>
-      </w:pPr>
-    </w:p>
-    <w:p>
-      <w:pPr>
-        <w:jc w:val="both"/>
+          <w:rFonts w:ascii="LinLibertineTB" w:hAnsi="LinLibertineTB" w:cs="LinLibertineTB"/>
+          <w:b/>
+          <w:bCs/>
+        </w:rPr>
+      </w:pPr>
+      <w:r>
+        <w:rPr>
+          <w:rFonts w:ascii="LinLibertineTB" w:hAnsi="LinLibertineTB" w:cs="LinLibertineTB"/>
+          <w:b/>
+          <w:bCs/>
+        </w:rPr>
+        <w:t>4.1 Unnecessary Iteration</w:t>
+      </w:r>
+    </w:p>
+    <w:p>
+      <w:pPr>
+        <w:autoSpaceDE w:val="0"/>
+        <w:autoSpaceDN w:val="0"/>
+        <w:adjustRightInd w:val="0"/>
+        <w:spacing w:after="0" w:line="240" w:lineRule="auto"/>
+        <w:jc w:val="both"/>
+        <w:rPr>
+          <w:rFonts w:ascii="LinLibertineTB" w:hAnsi="LinLibertineTB" w:cs="LinLibertineTB"/>
+        </w:rPr>
+      </w:pPr>
+      <w:r>
+        <w:rPr>
+          <w:rFonts w:ascii="LinLibertineTB" w:hAnsi="LinLibertineTB" w:cs="LinLibertineTB"/>
+        </w:rPr>
+        <w:t>Avoid unnecessary iteration. Use vectorized solutions instead of loops.</w:t>
+      </w:r>
+    </w:p>
+    <w:p>
+      <w:pPr>
+        <w:autoSpaceDE w:val="0"/>
+        <w:autoSpaceDN w:val="0"/>
+        <w:adjustRightInd w:val="0"/>
+        <w:spacing w:after="0" w:line="240" w:lineRule="auto"/>
+        <w:jc w:val="both"/>
+        <w:rPr>
+          <w:rFonts w:ascii="LinLibertineTB" w:hAnsi="LinLibertineTB" w:cs="LinLibertineTB"/>
+        </w:rPr>
+      </w:pPr>
+      <w:r>
+        <w:rPr>
+          <w:rFonts w:ascii="LinLibertineTB" w:hAnsi="LinLibertineTB" w:cs="LinLibertineTB"/>
+        </w:rPr>
+        <w:t>Context: time consuming loops.</w:t>
+      </w:r>
+    </w:p>
+    <w:p>
+      <w:pPr>
+        <w:autoSpaceDE w:val="0"/>
+        <w:autoSpaceDN w:val="0"/>
+        <w:adjustRightInd w:val="0"/>
+        <w:spacing w:after="0" w:line="240" w:lineRule="auto"/>
+      </w:pPr>
+      <w:proofErr w:type="gramStart"/>
+      <w:r>
+        <w:rPr>
+          <w:rFonts w:ascii="LinLibertineTB" w:hAnsi="LinLibertineTB" w:cs="LinLibertineTB"/>
+        </w:rPr>
+        <w:t>Problem :</w:t>
+      </w:r>
+      <w:proofErr w:type="gramEnd"/>
+      <w:r>
+        <w:rPr>
+          <w:rFonts w:ascii="LinLibertineTB" w:hAnsi="LinLibertineTB" w:cs="LinLibertineTB"/>
+        </w:rPr>
+        <w:t xml:space="preserve"> </w:t>
+      </w:r>
+      <w:r>
+        <w:rPr>
+          <w:rFonts w:ascii="LinLibertineTB" w:hAnsi="LinLibertineTB" w:cs="LinLibertineTB"/>
+        </w:rPr>
+        <w:t xml:space="preserve">Iteration through pandas objects is generally slow. In most cases iteration manually over rows not </w:t>
+      </w:r>
+      <w:r>
+        <w:t xml:space="preserve">needed and can be avoided. </w:t>
+      </w:r>
+      <w:r>
+        <w:t>slicing operation with loops in TensorFlow is</w:t>
+      </w:r>
+      <w:r>
+        <w:t xml:space="preserve"> </w:t>
+      </w:r>
+      <w:r>
+        <w:t>slow, and there is a substitute for better performance</w:t>
+      </w:r>
+    </w:p>
+    <w:p>
+      <w:pPr>
+        <w:autoSpaceDE w:val="0"/>
+        <w:autoSpaceDN w:val="0"/>
+        <w:adjustRightInd w:val="0"/>
+        <w:spacing w:after="0" w:line="240" w:lineRule="auto"/>
+      </w:pPr>
+      <w:r>
+        <w:t xml:space="preserve">Solution: ML applications are usually data intensive so better use vectorized method instead of doing </w:t>
+      </w:r>
+      <w:r>
+        <w:rPr>
+          <w:rFonts w:ascii="LinLibertineTB" w:hAnsi="LinLibertineTB" w:cs="LinLibertineTB"/>
+        </w:rPr>
+        <w:t xml:space="preserve">iterations on data. </w:t>
+      </w:r>
+      <w:proofErr w:type="gramStart"/>
+      <w:r>
+        <w:rPr>
+          <w:rFonts w:ascii="LinLibertineTB" w:hAnsi="LinLibertineTB" w:cs="LinLibertineTB"/>
+        </w:rPr>
+        <w:t>Thus</w:t>
+      </w:r>
+      <w:proofErr w:type="gramEnd"/>
+      <w:r>
+        <w:rPr>
+          <w:rFonts w:ascii="LinLibertineTB" w:hAnsi="LinLibertineTB" w:cs="LinLibertineTB"/>
+        </w:rPr>
+        <w:t xml:space="preserve"> program runs faster.</w:t>
+      </w:r>
+      <w:r>
+        <w:rPr>
+          <w:rFonts w:ascii="LinLibertineTB" w:hAnsi="LinLibertineTB" w:cs="LinLibertineTB"/>
+        </w:rPr>
+        <w:t xml:space="preserve"> </w:t>
+      </w:r>
+      <w:r>
+        <w:rPr>
+          <w:rFonts w:ascii="LinLibertineTB" w:hAnsi="LinLibertineTB" w:cs="LinLibertineTB"/>
+        </w:rPr>
+        <w:t xml:space="preserve">Pandas’ built-in methods (e.g., join, </w:t>
+      </w:r>
+      <w:proofErr w:type="spellStart"/>
+      <w:r>
+        <w:rPr>
+          <w:rFonts w:ascii="LinLibertineTB" w:hAnsi="LinLibertineTB" w:cs="LinLibertineTB"/>
+        </w:rPr>
+        <w:t>groupby</w:t>
+      </w:r>
+      <w:proofErr w:type="spellEnd"/>
+      <w:r>
+        <w:rPr>
+          <w:rFonts w:ascii="LinLibertineTB" w:hAnsi="LinLibertineTB" w:cs="LinLibertineTB"/>
+        </w:rPr>
+        <w:t>)</w:t>
+      </w:r>
+      <w:r>
+        <w:rPr>
+          <w:rFonts w:ascii="LinLibertineTB" w:hAnsi="LinLibertineTB" w:cs="LinLibertineTB"/>
+        </w:rPr>
+        <w:t xml:space="preserve"> </w:t>
+      </w:r>
+      <w:r>
+        <w:rPr>
+          <w:rFonts w:ascii="LinLibertineTB" w:hAnsi="LinLibertineTB" w:cs="LinLibertineTB"/>
+        </w:rPr>
+        <w:t>are vectorized.</w:t>
+      </w:r>
+      <w:r>
+        <w:rPr>
+          <w:rFonts w:ascii="LinLibertineTB" w:hAnsi="LinLibertineTB" w:cs="LinLibertineTB"/>
+        </w:rPr>
+        <w:t xml:space="preserve"> </w:t>
+      </w:r>
+      <w:r>
+        <w:rPr>
+          <w:rFonts w:ascii="LinLibertineTB" w:hAnsi="LinLibertineTB" w:cs="LinLibertineTB"/>
+        </w:rPr>
+        <w:t>In TensorFlow, using the</w:t>
+      </w:r>
+      <w:r>
+        <w:rPr>
+          <w:rFonts w:ascii="LinLibertineTB" w:hAnsi="LinLibertineTB" w:cs="LinLibertineTB"/>
+        </w:rPr>
+        <w:t xml:space="preserve"> </w:t>
+      </w:r>
+      <w:proofErr w:type="spellStart"/>
+      <w:proofErr w:type="gramStart"/>
+      <w:r>
+        <w:rPr>
+          <w:rFonts w:ascii="LinLibertineTB" w:hAnsi="LinLibertineTB" w:cs="LinLibertineTB"/>
+        </w:rPr>
+        <w:t>tf.reduce</w:t>
+      </w:r>
+      <w:proofErr w:type="gramEnd"/>
+      <w:r>
+        <w:rPr>
+          <w:rFonts w:ascii="LinLibertineTB" w:hAnsi="LinLibertineTB" w:cs="LinLibertineTB"/>
+        </w:rPr>
+        <w:t>_sum</w:t>
+      </w:r>
+      <w:proofErr w:type="spellEnd"/>
+      <w:r>
+        <w:rPr>
+          <w:rFonts w:ascii="LinLibertineTB" w:hAnsi="LinLibertineTB" w:cs="LinLibertineTB"/>
+        </w:rPr>
+        <w:t>() API to perform reduction operation is much faster</w:t>
+      </w:r>
+      <w:r>
+        <w:rPr>
+          <w:rFonts w:ascii="LinLibertineTB" w:hAnsi="LinLibertineTB" w:cs="LinLibertineTB"/>
+        </w:rPr>
+        <w:t xml:space="preserve"> </w:t>
+      </w:r>
+      <w:r>
+        <w:rPr>
+          <w:rFonts w:ascii="LinLibertineTB" w:hAnsi="LinLibertineTB" w:cs="LinLibertineTB"/>
+        </w:rPr>
+        <w:t>than combining slicing operation and loops.</w:t>
+      </w:r>
+    </w:p>
+    <w:p>
+      <w:pPr>
+        <w:autoSpaceDE w:val="0"/>
+        <w:autoSpaceDN w:val="0"/>
+        <w:adjustRightInd w:val="0"/>
+        <w:spacing w:after="0" w:line="240" w:lineRule="auto"/>
+      </w:pPr>
+    </w:p>
+    <w:p>
+      <w:pPr>
+        <w:autoSpaceDE w:val="0"/>
+        <w:autoSpaceDN w:val="0"/>
+        <w:adjustRightInd w:val="0"/>
+        <w:spacing w:after="0" w:line="240" w:lineRule="auto"/>
+        <w:rPr>
+          <w:b/>
+          <w:bCs/>
+        </w:rPr>
+      </w:pPr>
+      <w:r>
+        <w:rPr>
+          <w:rFonts w:ascii="LinLibertineTB" w:hAnsi="LinLibertineTB" w:cs="LinLibertineTB"/>
+          <w:b/>
+          <w:bCs/>
+        </w:rPr>
+        <w:t>4.2 NaN Equivalence Comparison Misused</w:t>
+      </w:r>
+      <w:r>
+        <w:rPr>
+          <w:b/>
+          <w:bCs/>
+        </w:rPr>
+        <w:tab/>
+      </w:r>
+    </w:p>
+    <w:p>
+      <w:pPr>
+        <w:autoSpaceDE w:val="0"/>
+        <w:autoSpaceDN w:val="0"/>
+        <w:adjustRightInd w:val="0"/>
+        <w:spacing w:after="0" w:line="240" w:lineRule="auto"/>
+        <w:jc w:val="both"/>
+        <w:rPr>
+          <w:rFonts w:ascii="LinLibertineTB" w:hAnsi="LinLibertineTB" w:cs="LinLibertineTB"/>
+        </w:rPr>
+      </w:pPr>
+      <w:r>
+        <w:rPr>
+          <w:rFonts w:ascii="LinLibertineTB" w:hAnsi="LinLibertineTB" w:cs="LinLibertineTB"/>
+        </w:rPr>
+        <w:t xml:space="preserve"> Context: </w:t>
+      </w:r>
+      <w:r>
+        <w:rPr>
+          <w:rFonts w:ascii="LinLibertineTB" w:hAnsi="LinLibertineTB" w:cs="LinLibertineTB"/>
+        </w:rPr>
+        <w:t xml:space="preserve">NaN </w:t>
+      </w:r>
+      <w:proofErr w:type="spellStart"/>
+      <w:r>
+        <w:rPr>
+          <w:rFonts w:ascii="LinLibertineTB" w:hAnsi="LinLibertineTB" w:cs="LinLibertineTB"/>
+        </w:rPr>
+        <w:t>enqualance</w:t>
+      </w:r>
+      <w:proofErr w:type="spellEnd"/>
+      <w:r>
+        <w:rPr>
+          <w:rFonts w:ascii="LinLibertineTB" w:hAnsi="LinLibertineTB" w:cs="LinLibertineTB"/>
+        </w:rPr>
+        <w:t xml:space="preserve"> comparison different behave differently from normal </w:t>
+      </w:r>
+      <w:proofErr w:type="spellStart"/>
+      <w:r>
+        <w:rPr>
+          <w:rFonts w:ascii="LinLibertineTB" w:hAnsi="LinLibertineTB" w:cs="LinLibertineTB"/>
+        </w:rPr>
+        <w:t>equilance</w:t>
+      </w:r>
+      <w:proofErr w:type="spellEnd"/>
+      <w:r>
+        <w:rPr>
+          <w:rFonts w:ascii="LinLibertineTB" w:hAnsi="LinLibertineTB" w:cs="LinLibertineTB"/>
+        </w:rPr>
+        <w:t xml:space="preserve"> comparison.</w:t>
+      </w:r>
+    </w:p>
+    <w:p>
+      <w:pPr>
+        <w:autoSpaceDE w:val="0"/>
+        <w:autoSpaceDN w:val="0"/>
+        <w:adjustRightInd w:val="0"/>
+        <w:spacing w:after="0" w:line="240" w:lineRule="auto"/>
+        <w:rPr>
+          <w:rFonts w:ascii="LinLibertineTB" w:hAnsi="LinLibertineTB" w:cs="LinLibertineTB"/>
+        </w:rPr>
+      </w:pPr>
+      <w:proofErr w:type="gramStart"/>
+      <w:r>
+        <w:rPr>
+          <w:rFonts w:ascii="LinLibertineTB" w:hAnsi="LinLibertineTB" w:cs="LinLibertineTB"/>
+        </w:rPr>
+        <w:t>Problem :</w:t>
+      </w:r>
+      <w:proofErr w:type="gramEnd"/>
+      <w:r>
+        <w:rPr>
+          <w:rFonts w:ascii="LinLibertineTB" w:hAnsi="LinLibertineTB" w:cs="LinLibertineTB"/>
+        </w:rPr>
+        <w:t xml:space="preserve"> </w:t>
+      </w:r>
+      <w:r>
+        <w:rPr>
+          <w:rFonts w:ascii="LinLibertineTB" w:hAnsi="LinLibertineTB" w:cs="LinLibertineTB"/>
+        </w:rPr>
+        <w:t xml:space="preserve">While None == None evaluates to True, </w:t>
+      </w:r>
+      <w:proofErr w:type="spellStart"/>
+      <w:r>
+        <w:rPr>
+          <w:rFonts w:ascii="LinLibertineTB" w:hAnsi="LinLibertineTB" w:cs="LinLibertineTB"/>
+        </w:rPr>
+        <w:t>np.nan</w:t>
+      </w:r>
+      <w:proofErr w:type="spellEnd"/>
+      <w:r>
+        <w:rPr>
+          <w:rFonts w:ascii="LinLibertineTB" w:hAnsi="LinLibertineTB" w:cs="LinLibertineTB"/>
+        </w:rPr>
+        <w:t xml:space="preserve"> == </w:t>
+      </w:r>
+      <w:proofErr w:type="spellStart"/>
+      <w:r>
+        <w:rPr>
+          <w:rFonts w:ascii="LinLibertineTB" w:hAnsi="LinLibertineTB" w:cs="LinLibertineTB"/>
+        </w:rPr>
+        <w:t>np.nan</w:t>
+      </w:r>
+      <w:proofErr w:type="spellEnd"/>
+      <w:r>
+        <w:rPr>
+          <w:rFonts w:ascii="LinLibertineTB" w:hAnsi="LinLibertineTB" w:cs="LinLibertineTB"/>
+        </w:rPr>
+        <w:t xml:space="preserve"> </w:t>
+      </w:r>
+      <w:r>
+        <w:rPr>
+          <w:rFonts w:ascii="LinLibertineTB" w:hAnsi="LinLibertineTB" w:cs="LinLibertineTB"/>
+        </w:rPr>
+        <w:t>evaluates to False in NumPy</w:t>
+      </w:r>
+    </w:p>
+    <w:p>
+      <w:pPr>
+        <w:autoSpaceDE w:val="0"/>
+        <w:autoSpaceDN w:val="0"/>
+        <w:adjustRightInd w:val="0"/>
+        <w:spacing w:after="0" w:line="240" w:lineRule="auto"/>
+        <w:rPr>
+          <w:rFonts w:ascii="LinLibertineTB" w:hAnsi="LinLibertineTB" w:cs="LinLibertineTB"/>
+        </w:rPr>
+      </w:pPr>
+      <w:r>
+        <w:rPr>
+          <w:rFonts w:ascii="LinLibertineTB" w:hAnsi="LinLibertineTB" w:cs="LinLibertineTB"/>
+        </w:rPr>
+        <w:t xml:space="preserve">Pandas treat None as </w:t>
+      </w:r>
+      <w:proofErr w:type="spellStart"/>
+      <w:r>
+        <w:rPr>
+          <w:rFonts w:ascii="LinLibertineTB" w:hAnsi="LinLibertineTB" w:cs="LinLibertineTB"/>
+        </w:rPr>
+        <w:t>np.nan</w:t>
+      </w:r>
+      <w:proofErr w:type="spellEnd"/>
+      <w:r>
+        <w:rPr>
+          <w:rFonts w:ascii="LinLibertineTB" w:hAnsi="LinLibertineTB" w:cs="LinLibertineTB"/>
+        </w:rPr>
+        <w:t xml:space="preserve"> so comparison of </w:t>
+      </w:r>
+      <w:proofErr w:type="gramStart"/>
+      <w:r>
+        <w:rPr>
+          <w:rFonts w:ascii="LinLibertineTB" w:hAnsi="LinLibertineTB" w:cs="LinLibertineTB"/>
+        </w:rPr>
+        <w:t>Dataframe  with</w:t>
+      </w:r>
+      <w:proofErr w:type="gramEnd"/>
+      <w:r>
+        <w:rPr>
+          <w:rFonts w:ascii="LinLibertineTB" w:hAnsi="LinLibertineTB" w:cs="LinLibertineTB"/>
+        </w:rPr>
+        <w:t xml:space="preserve"> </w:t>
+      </w:r>
+      <w:proofErr w:type="spellStart"/>
+      <w:r>
+        <w:rPr>
+          <w:rFonts w:ascii="LinLibertineTB" w:hAnsi="LinLibertineTB" w:cs="LinLibertineTB"/>
+        </w:rPr>
+        <w:t>np.nan</w:t>
+      </w:r>
+      <w:proofErr w:type="spellEnd"/>
+      <w:r>
+        <w:rPr>
+          <w:rFonts w:ascii="LinLibertineTB" w:hAnsi="LinLibertineTB" w:cs="LinLibertineTB"/>
+        </w:rPr>
+        <w:t xml:space="preserve"> always return false. If developer is not aware of this, this could lead to unconditional behaviors in the code.</w:t>
+      </w:r>
+    </w:p>
+    <w:p>
+      <w:pPr>
+        <w:autoSpaceDE w:val="0"/>
+        <w:autoSpaceDN w:val="0"/>
+        <w:adjustRightInd w:val="0"/>
+        <w:spacing w:after="0" w:line="240" w:lineRule="auto"/>
+        <w:rPr>
+          <w:rFonts w:ascii="LinLibertineTB" w:hAnsi="LinLibertineTB" w:cs="LinLibertineTB"/>
+        </w:rPr>
+      </w:pPr>
+    </w:p>
+    <w:p>
+      <w:pPr>
+        <w:autoSpaceDE w:val="0"/>
+        <w:autoSpaceDN w:val="0"/>
+        <w:adjustRightInd w:val="0"/>
+        <w:spacing w:after="0" w:line="240" w:lineRule="auto"/>
+        <w:rPr>
+          <w:rFonts w:ascii="LinLibertineTB" w:hAnsi="LinLibertineTB" w:cs="LinLibertineTB"/>
+        </w:rPr>
+      </w:pPr>
+      <w:r>
+        <w:rPr>
+          <w:rFonts w:ascii="LinLibertineTB" w:hAnsi="LinLibertineTB" w:cs="LinLibertineTB"/>
+        </w:rPr>
+        <w:t xml:space="preserve">Solution: developers need to be careful using </w:t>
+      </w:r>
+      <w:proofErr w:type="spellStart"/>
+      <w:r>
+        <w:rPr>
+          <w:rFonts w:ascii="LinLibertineTB" w:hAnsi="LinLibertineTB" w:cs="LinLibertineTB"/>
+        </w:rPr>
+        <w:t>np.nan</w:t>
+      </w:r>
+      <w:proofErr w:type="spellEnd"/>
+      <w:r>
+        <w:rPr>
+          <w:rFonts w:ascii="LinLibertineTB" w:hAnsi="LinLibertineTB" w:cs="LinLibertineTB"/>
+        </w:rPr>
+        <w:t xml:space="preserve"> for comparison</w:t>
+      </w:r>
+    </w:p>
+    <w:p>
+      <w:pPr>
+        <w:autoSpaceDE w:val="0"/>
+        <w:autoSpaceDN w:val="0"/>
+        <w:adjustRightInd w:val="0"/>
+        <w:spacing w:after="0" w:line="240" w:lineRule="auto"/>
+        <w:rPr>
+          <w:rFonts w:ascii="LinLibertineTB" w:hAnsi="LinLibertineTB" w:cs="LinLibertineTB"/>
+        </w:rPr>
+      </w:pPr>
+    </w:p>
+    <w:p>
+      <w:pPr>
+        <w:autoSpaceDE w:val="0"/>
+        <w:autoSpaceDN w:val="0"/>
+        <w:adjustRightInd w:val="0"/>
+        <w:spacing w:after="0" w:line="240" w:lineRule="auto"/>
+        <w:rPr>
+          <w:rFonts w:ascii="LinLibertineTB" w:hAnsi="LinLibertineTB" w:cs="LinLibertineTB"/>
+          <w:b/>
+          <w:bCs/>
+        </w:rPr>
+      </w:pPr>
+      <w:r>
+        <w:rPr>
+          <w:rFonts w:ascii="LinLibertineTB" w:hAnsi="LinLibertineTB" w:cs="LinLibertineTB"/>
+          <w:b/>
+          <w:bCs/>
+        </w:rPr>
+        <w:t>4.3 Chain Indexing</w:t>
+      </w:r>
+    </w:p>
+    <w:p>
+      <w:pPr>
+        <w:autoSpaceDE w:val="0"/>
+        <w:autoSpaceDN w:val="0"/>
+        <w:adjustRightInd w:val="0"/>
+        <w:spacing w:after="0" w:line="240" w:lineRule="auto"/>
+        <w:rPr>
+          <w:rFonts w:ascii="LinLibertineTB" w:hAnsi="LinLibertineTB" w:cs="LinLibertineTB"/>
+        </w:rPr>
+      </w:pPr>
+      <w:r>
+        <w:rPr>
+          <w:rFonts w:ascii="LinLibertineTB" w:hAnsi="LinLibertineTB" w:cs="LinLibertineTB"/>
+        </w:rPr>
+        <w:t xml:space="preserve">Context: </w:t>
+      </w:r>
+      <w:r>
+        <w:rPr>
+          <w:rFonts w:ascii="LinLibertineTB" w:hAnsi="LinLibertineTB" w:cs="LinLibertineTB"/>
+        </w:rPr>
+        <w:t xml:space="preserve">In Pandas, </w:t>
+      </w:r>
+      <w:proofErr w:type="spellStart"/>
+      <w:r>
+        <w:rPr>
+          <w:rFonts w:ascii="LinLibertineTB" w:hAnsi="LinLibertineTB" w:cs="LinLibertineTB"/>
+        </w:rPr>
+        <w:t>df</w:t>
+      </w:r>
+      <w:proofErr w:type="spellEnd"/>
+      <w:r>
+        <w:rPr>
+          <w:rFonts w:ascii="LinLibertineTB" w:hAnsi="LinLibertineTB" w:cs="LinLibertineTB"/>
+        </w:rPr>
+        <w:t>[“one</w:t>
+      </w:r>
+      <w:proofErr w:type="gramStart"/>
+      <w:r>
+        <w:rPr>
+          <w:rFonts w:ascii="LinLibertineTB" w:hAnsi="LinLibertineTB" w:cs="LinLibertineTB"/>
+        </w:rPr>
+        <w:t>”][</w:t>
+      </w:r>
+      <w:proofErr w:type="gramEnd"/>
+      <w:r>
+        <w:rPr>
+          <w:rFonts w:ascii="LinLibertineTB" w:hAnsi="LinLibertineTB" w:cs="LinLibertineTB"/>
+        </w:rPr>
+        <w:t xml:space="preserve">“two”] and </w:t>
+      </w:r>
+      <w:proofErr w:type="spellStart"/>
+      <w:r>
+        <w:rPr>
+          <w:rFonts w:ascii="LinLibertineTB" w:hAnsi="LinLibertineTB" w:cs="LinLibertineTB"/>
+        </w:rPr>
+        <w:t>df.loc</w:t>
+      </w:r>
+      <w:proofErr w:type="spellEnd"/>
+      <w:r>
+        <w:rPr>
+          <w:rFonts w:ascii="LinLibertineTB" w:hAnsi="LinLibertineTB" w:cs="LinLibertineTB"/>
+        </w:rPr>
+        <w:t>[:,(“</w:t>
+      </w:r>
+      <w:proofErr w:type="spellStart"/>
+      <w:r>
+        <w:rPr>
+          <w:rFonts w:ascii="LinLibertineTB" w:hAnsi="LinLibertineTB" w:cs="LinLibertineTB"/>
+        </w:rPr>
+        <w:t>one”,“two</w:t>
+      </w:r>
+      <w:proofErr w:type="spellEnd"/>
+      <w:r>
+        <w:rPr>
+          <w:rFonts w:ascii="LinLibertineTB" w:hAnsi="LinLibertineTB" w:cs="LinLibertineTB"/>
+        </w:rPr>
+        <w:t>”)] give</w:t>
+      </w:r>
+      <w:r>
+        <w:rPr>
+          <w:rFonts w:ascii="LinLibertineTB" w:hAnsi="LinLibertineTB" w:cs="LinLibertineTB"/>
+        </w:rPr>
+        <w:t xml:space="preserve"> </w:t>
+      </w:r>
+      <w:r>
+        <w:rPr>
+          <w:rFonts w:ascii="LinLibertineTB" w:hAnsi="LinLibertineTB" w:cs="LinLibertineTB"/>
+        </w:rPr>
+        <w:t xml:space="preserve">the same result. </w:t>
+      </w:r>
+      <w:proofErr w:type="spellStart"/>
+      <w:r>
+        <w:rPr>
+          <w:rFonts w:ascii="LinLibertineTB" w:hAnsi="LinLibertineTB" w:cs="LinLibertineTB"/>
+        </w:rPr>
+        <w:t>df</w:t>
+      </w:r>
+      <w:proofErr w:type="spellEnd"/>
+      <w:r>
+        <w:rPr>
+          <w:rFonts w:ascii="LinLibertineTB" w:hAnsi="LinLibertineTB" w:cs="LinLibertineTB"/>
+        </w:rPr>
+        <w:t>[“one</w:t>
+      </w:r>
+      <w:proofErr w:type="gramStart"/>
+      <w:r>
+        <w:rPr>
+          <w:rFonts w:ascii="LinLibertineTB" w:hAnsi="LinLibertineTB" w:cs="LinLibertineTB"/>
+        </w:rPr>
+        <w:t>”][</w:t>
+      </w:r>
+      <w:proofErr w:type="gramEnd"/>
+      <w:r>
+        <w:rPr>
+          <w:rFonts w:ascii="LinLibertineTB" w:hAnsi="LinLibertineTB" w:cs="LinLibertineTB"/>
+        </w:rPr>
+        <w:t>“two”] is called chain indexing.</w:t>
+      </w:r>
+      <w:r>
+        <w:rPr>
+          <w:rFonts w:ascii="LinLibertineTB" w:hAnsi="LinLibertineTB" w:cs="LinLibertineTB"/>
+        </w:rPr>
+        <w:t xml:space="preserve"> </w:t>
+      </w:r>
+      <w:r>
+        <w:rPr>
+          <w:rFonts w:ascii="LinLibertineTB" w:hAnsi="LinLibertineTB" w:cs="LinLibertineTB"/>
+        </w:rPr>
+        <w:t>Problem Using chain indexing may cause performance issues</w:t>
+      </w:r>
+      <w:r>
+        <w:rPr>
+          <w:rFonts w:ascii="LinLibertineTB" w:hAnsi="LinLibertineTB" w:cs="LinLibertineTB"/>
+        </w:rPr>
+        <w:t xml:space="preserve"> </w:t>
+      </w:r>
+    </w:p>
+    <w:p>
+      <w:pPr>
+        <w:autoSpaceDE w:val="0"/>
+        <w:autoSpaceDN w:val="0"/>
+        <w:adjustRightInd w:val="0"/>
+        <w:spacing w:after="0" w:line="240" w:lineRule="auto"/>
+        <w:rPr>
+          <w:rFonts w:ascii="LinLibertineTB" w:hAnsi="LinLibertineTB" w:cs="LinLibertineTB"/>
+        </w:rPr>
+      </w:pPr>
+    </w:p>
+    <w:p>
+      <w:pPr>
+        <w:autoSpaceDE w:val="0"/>
+        <w:autoSpaceDN w:val="0"/>
+        <w:adjustRightInd w:val="0"/>
+        <w:spacing w:after="0" w:line="240" w:lineRule="auto"/>
+        <w:rPr>
+          <w:rFonts w:ascii="LinLibertineTB" w:hAnsi="LinLibertineTB" w:cs="LinLibertineTB"/>
+        </w:rPr>
+      </w:pPr>
+      <w:r>
+        <w:rPr>
+          <w:rFonts w:ascii="LinLibertineTB" w:hAnsi="LinLibertineTB" w:cs="LinLibertineTB"/>
+        </w:rPr>
+        <w:t xml:space="preserve">Problem: </w:t>
+      </w:r>
+      <w:r>
+        <w:rPr>
+          <w:rFonts w:ascii="LinLibertineTB" w:hAnsi="LinLibertineTB" w:cs="LinLibertineTB"/>
+        </w:rPr>
+        <w:t>chain indexing causes performance issues as well as error-prone code.</w:t>
+      </w:r>
+    </w:p>
+    <w:p>
+      <w:pPr>
+        <w:autoSpaceDE w:val="0"/>
+        <w:autoSpaceDN w:val="0"/>
+        <w:adjustRightInd w:val="0"/>
+        <w:spacing w:after="0" w:line="240" w:lineRule="auto"/>
+        <w:rPr>
+          <w:rFonts w:ascii="LinLibertineTB" w:hAnsi="LinLibertineTB" w:cs="LinLibertineTB"/>
+        </w:rPr>
+      </w:pPr>
+      <w:proofErr w:type="spellStart"/>
+      <w:r>
+        <w:rPr>
+          <w:rFonts w:ascii="LinLibertineTB" w:hAnsi="LinLibertineTB" w:cs="LinLibertineTB"/>
+        </w:rPr>
+        <w:t>df</w:t>
+      </w:r>
+      <w:proofErr w:type="spellEnd"/>
+      <w:r>
+        <w:rPr>
+          <w:rFonts w:ascii="LinLibertineTB" w:hAnsi="LinLibertineTB" w:cs="LinLibertineTB"/>
+        </w:rPr>
+        <w:t>[“one</w:t>
+      </w:r>
+      <w:proofErr w:type="gramStart"/>
+      <w:r>
+        <w:rPr>
+          <w:rFonts w:ascii="LinLibertineTB" w:hAnsi="LinLibertineTB" w:cs="LinLibertineTB"/>
+        </w:rPr>
+        <w:t>”][</w:t>
+      </w:r>
+      <w:proofErr w:type="gramEnd"/>
+      <w:r>
+        <w:rPr>
+          <w:rFonts w:ascii="LinLibertineTB" w:hAnsi="LinLibertineTB" w:cs="LinLibertineTB"/>
+        </w:rPr>
+        <w:t>“two”], Pandas sees this operation as two events</w:t>
+      </w:r>
+    </w:p>
+    <w:p>
+      <w:pPr>
+        <w:autoSpaceDE w:val="0"/>
+        <w:autoSpaceDN w:val="0"/>
+        <w:adjustRightInd w:val="0"/>
+        <w:spacing w:after="0" w:line="240" w:lineRule="auto"/>
+        <w:rPr>
+          <w:rFonts w:ascii="LinLibertineTB" w:hAnsi="LinLibertineTB" w:cs="LinLibertineTB"/>
+        </w:rPr>
+      </w:pPr>
+      <w:proofErr w:type="spellStart"/>
+      <w:r>
+        <w:rPr>
+          <w:rFonts w:ascii="LinLibertineTB" w:hAnsi="LinLibertineTB" w:cs="LinLibertineTB"/>
+        </w:rPr>
+        <w:t>df.loc</w:t>
+      </w:r>
+      <w:proofErr w:type="spellEnd"/>
+      <w:proofErr w:type="gramStart"/>
+      <w:r>
+        <w:rPr>
+          <w:rFonts w:ascii="LinLibertineTB" w:hAnsi="LinLibertineTB" w:cs="LinLibertineTB"/>
+        </w:rPr>
+        <w:t>[:,</w:t>
+      </w:r>
+      <w:proofErr w:type="gramEnd"/>
+      <w:r>
+        <w:rPr>
+          <w:rFonts w:ascii="LinLibertineTB" w:hAnsi="LinLibertineTB" w:cs="LinLibertineTB"/>
+        </w:rPr>
+        <w:t>(“</w:t>
+      </w:r>
+      <w:proofErr w:type="spellStart"/>
+      <w:r>
+        <w:rPr>
+          <w:rFonts w:ascii="LinLibertineTB" w:hAnsi="LinLibertineTB" w:cs="LinLibertineTB"/>
+        </w:rPr>
+        <w:t>one”,“two</w:t>
+      </w:r>
+      <w:proofErr w:type="spellEnd"/>
+      <w:r>
+        <w:rPr>
+          <w:rFonts w:ascii="LinLibertineTB" w:hAnsi="LinLibertineTB" w:cs="LinLibertineTB"/>
+        </w:rPr>
+        <w:t>”)] only performs</w:t>
+      </w:r>
+    </w:p>
+    <w:p>
+      <w:pPr>
+        <w:autoSpaceDE w:val="0"/>
+        <w:autoSpaceDN w:val="0"/>
+        <w:adjustRightInd w:val="0"/>
+        <w:spacing w:after="0" w:line="240" w:lineRule="auto"/>
+        <w:rPr>
+          <w:rFonts w:ascii="LinLibertineTB" w:hAnsi="LinLibertineTB" w:cs="LinLibertineTB"/>
+        </w:rPr>
+      </w:pPr>
+      <w:r>
+        <w:rPr>
+          <w:rFonts w:ascii="LinLibertineTB" w:hAnsi="LinLibertineTB" w:cs="LinLibertineTB"/>
+        </w:rPr>
+        <w:t>a single call. In this way, the second approach can be significantly</w:t>
+      </w:r>
+    </w:p>
+    <w:p>
+      <w:pPr>
+        <w:autoSpaceDE w:val="0"/>
+        <w:autoSpaceDN w:val="0"/>
+        <w:adjustRightInd w:val="0"/>
+        <w:spacing w:after="0" w:line="240" w:lineRule="auto"/>
+        <w:rPr>
+          <w:rFonts w:ascii="LinLibertineTB" w:hAnsi="LinLibertineTB" w:cs="LinLibertineTB"/>
+        </w:rPr>
+      </w:pPr>
+    </w:p>
+    <w:p>
+      <w:pPr>
+        <w:autoSpaceDE w:val="0"/>
+        <w:autoSpaceDN w:val="0"/>
+        <w:adjustRightInd w:val="0"/>
+        <w:spacing w:after="0" w:line="240" w:lineRule="auto"/>
+        <w:rPr>
+          <w:rFonts w:ascii="LinLibertineTB" w:hAnsi="LinLibertineTB" w:cs="LinLibertineTB"/>
+        </w:rPr>
+      </w:pPr>
+      <w:r>
+        <w:rPr>
+          <w:rFonts w:ascii="LinLibertineTB" w:hAnsi="LinLibertineTB" w:cs="LinLibertineTB"/>
+        </w:rPr>
+        <w:t xml:space="preserve">Solution: </w:t>
+      </w:r>
+      <w:r>
+        <w:rPr>
+          <w:rFonts w:ascii="LinLibertineTB" w:hAnsi="LinLibertineTB" w:cs="LinLibertineTB"/>
+        </w:rPr>
+        <w:t>developers avoid using chain indexing.</w:t>
+      </w:r>
+    </w:p>
+    <w:p>
+      <w:pPr>
+        <w:autoSpaceDE w:val="0"/>
+        <w:autoSpaceDN w:val="0"/>
+        <w:adjustRightInd w:val="0"/>
+        <w:spacing w:after="0" w:line="240" w:lineRule="auto"/>
+        <w:rPr>
+          <w:rFonts w:ascii="LinLibertineTB" w:hAnsi="LinLibertineTB" w:cs="LinLibertineTB"/>
+        </w:rPr>
+      </w:pPr>
+    </w:p>
+    <w:p>
+      <w:pPr>
+        <w:autoSpaceDE w:val="0"/>
+        <w:autoSpaceDN w:val="0"/>
+        <w:adjustRightInd w:val="0"/>
+        <w:spacing w:after="0" w:line="240" w:lineRule="auto"/>
+        <w:rPr>
+          <w:rFonts w:ascii="LinLibertineTB" w:hAnsi="LinLibertineTB" w:cs="LinLibertineTB"/>
+        </w:rPr>
+      </w:pPr>
+    </w:p>
+    <w:p>
+      <w:pPr>
+        <w:autoSpaceDE w:val="0"/>
+        <w:autoSpaceDN w:val="0"/>
+        <w:adjustRightInd w:val="0"/>
+        <w:spacing w:after="0" w:line="240" w:lineRule="auto"/>
+        <w:rPr>
+          <w:rFonts w:ascii="LinLibertineTB" w:hAnsi="LinLibertineTB" w:cs="LinLibertineTB"/>
+          <w:b/>
+          <w:bCs/>
+        </w:rPr>
+      </w:pPr>
+      <w:r>
+        <w:rPr>
+          <w:rFonts w:ascii="LinLibertineTB" w:hAnsi="LinLibertineTB" w:cs="LinLibertineTB"/>
+          <w:b/>
+          <w:bCs/>
+        </w:rPr>
+        <w:lastRenderedPageBreak/>
+        <w:t xml:space="preserve">4.4 Columns and </w:t>
+      </w:r>
+      <w:proofErr w:type="spellStart"/>
+      <w:r>
+        <w:rPr>
+          <w:rFonts w:ascii="LinLibertineTB" w:hAnsi="LinLibertineTB" w:cs="LinLibertineTB"/>
+          <w:b/>
+          <w:bCs/>
+        </w:rPr>
+        <w:t>DataType</w:t>
+      </w:r>
+      <w:proofErr w:type="spellEnd"/>
+      <w:r>
+        <w:rPr>
+          <w:rFonts w:ascii="LinLibertineTB" w:hAnsi="LinLibertineTB" w:cs="LinLibertineTB"/>
+          <w:b/>
+          <w:bCs/>
+        </w:rPr>
+        <w:t xml:space="preserve"> Not Explicitly Set</w:t>
+      </w:r>
+    </w:p>
+    <w:p>
+      <w:pPr>
+        <w:autoSpaceDE w:val="0"/>
+        <w:autoSpaceDN w:val="0"/>
+        <w:adjustRightInd w:val="0"/>
+        <w:spacing w:after="0" w:line="240" w:lineRule="auto"/>
+        <w:rPr>
+          <w:rFonts w:ascii="LinLibertineTB" w:hAnsi="LinLibertineTB" w:cs="LinLibertineTB"/>
+        </w:rPr>
+      </w:pPr>
+      <w:r>
+        <w:rPr>
+          <w:rFonts w:ascii="LinLibertineTB" w:hAnsi="LinLibertineTB" w:cs="LinLibertineTB"/>
+        </w:rPr>
+        <w:t>Context:</w:t>
+      </w:r>
+      <w:r>
+        <w:rPr>
+          <w:rFonts w:ascii="LinLibertineTB" w:hAnsi="LinLibertineTB" w:cs="LinLibertineTB"/>
+        </w:rPr>
+        <w:t xml:space="preserve"> when file is imported to </w:t>
+      </w:r>
+      <w:proofErr w:type="gramStart"/>
+      <w:r>
+        <w:rPr>
+          <w:rFonts w:ascii="LinLibertineTB" w:hAnsi="LinLibertineTB" w:cs="LinLibertineTB"/>
+        </w:rPr>
+        <w:t>DF ,</w:t>
+      </w:r>
+      <w:proofErr w:type="gramEnd"/>
+      <w:r>
+        <w:rPr>
+          <w:rFonts w:ascii="LinLibertineTB" w:hAnsi="LinLibertineTB" w:cs="LinLibertineTB"/>
+        </w:rPr>
+        <w:t xml:space="preserve"> datatypes of columns are set by default </w:t>
+      </w:r>
+      <w:proofErr w:type="spellStart"/>
+      <w:r>
+        <w:rPr>
+          <w:rFonts w:ascii="LinLibertineTB" w:hAnsi="LinLibertineTB" w:cs="LinLibertineTB"/>
+        </w:rPr>
+        <w:t>dtype</w:t>
+      </w:r>
+      <w:proofErr w:type="spellEnd"/>
+      <w:r>
+        <w:rPr>
+          <w:rFonts w:ascii="LinLibertineTB" w:hAnsi="LinLibertineTB" w:cs="LinLibertineTB"/>
+        </w:rPr>
+        <w:t xml:space="preserve"> conversion.</w:t>
+      </w:r>
+    </w:p>
+    <w:p>
+      <w:pPr>
+        <w:autoSpaceDE w:val="0"/>
+        <w:autoSpaceDN w:val="0"/>
+        <w:adjustRightInd w:val="0"/>
+        <w:spacing w:after="0" w:line="240" w:lineRule="auto"/>
+        <w:rPr>
+          <w:rFonts w:ascii="LinLibertineTB" w:hAnsi="LinLibertineTB" w:cs="LinLibertineTB"/>
+        </w:rPr>
+      </w:pPr>
+      <w:r>
+        <w:rPr>
+          <w:rFonts w:ascii="LinLibertineTB" w:hAnsi="LinLibertineTB" w:cs="LinLibertineTB"/>
+        </w:rPr>
+        <w:t xml:space="preserve">Problem: If columns are not set with correct datatype developers do not know what to expect in the downstream data schema. </w:t>
+      </w:r>
+      <w:proofErr w:type="gramStart"/>
+      <w:r>
+        <w:rPr>
+          <w:rFonts w:ascii="LinLibertineTB" w:hAnsi="LinLibertineTB" w:cs="LinLibertineTB"/>
+        </w:rPr>
+        <w:t>Also</w:t>
+      </w:r>
+      <w:proofErr w:type="gramEnd"/>
+      <w:r>
+        <w:rPr>
+          <w:rFonts w:ascii="LinLibertineTB" w:hAnsi="LinLibertineTB" w:cs="LinLibertineTB"/>
+        </w:rPr>
+        <w:t xml:space="preserve"> if </w:t>
+      </w:r>
+      <w:proofErr w:type="spellStart"/>
+      <w:r>
+        <w:rPr>
+          <w:rFonts w:ascii="LinLibertineTB" w:hAnsi="LinLibertineTB" w:cs="LinLibertineTB"/>
+        </w:rPr>
+        <w:t>datatyoe</w:t>
+      </w:r>
+      <w:proofErr w:type="spellEnd"/>
+      <w:r>
+        <w:rPr>
+          <w:rFonts w:ascii="LinLibertineTB" w:hAnsi="LinLibertineTB" w:cs="LinLibertineTB"/>
+        </w:rPr>
+        <w:t xml:space="preserve"> is not set properly, it may silently continue to next step even if the input is unexpected.</w:t>
+      </w:r>
+    </w:p>
+    <w:p>
+      <w:pPr>
+        <w:autoSpaceDE w:val="0"/>
+        <w:autoSpaceDN w:val="0"/>
+        <w:adjustRightInd w:val="0"/>
+        <w:spacing w:after="0" w:line="240" w:lineRule="auto"/>
+        <w:rPr>
+          <w:rFonts w:ascii="LinLibertineTB" w:hAnsi="LinLibertineTB" w:cs="LinLibertineTB"/>
+        </w:rPr>
+      </w:pPr>
+    </w:p>
+    <w:p>
+      <w:pPr>
+        <w:autoSpaceDE w:val="0"/>
+        <w:autoSpaceDN w:val="0"/>
+        <w:adjustRightInd w:val="0"/>
+        <w:spacing w:after="0" w:line="240" w:lineRule="auto"/>
+        <w:rPr>
+          <w:rFonts w:ascii="LinLibertineTB" w:hAnsi="LinLibertineTB" w:cs="LinLibertineTB"/>
+        </w:rPr>
+      </w:pPr>
+      <w:proofErr w:type="gramStart"/>
+      <w:r>
+        <w:rPr>
+          <w:rFonts w:ascii="LinLibertineTB" w:hAnsi="LinLibertineTB" w:cs="LinLibertineTB"/>
+        </w:rPr>
+        <w:t>Solution :</w:t>
+      </w:r>
+      <w:proofErr w:type="gramEnd"/>
+      <w:r>
+        <w:rPr>
+          <w:rFonts w:ascii="LinLibertineTB" w:hAnsi="LinLibertineTB" w:cs="LinLibertineTB"/>
+        </w:rPr>
+        <w:t xml:space="preserve"> set column datatype accordingly.</w:t>
+      </w:r>
+    </w:p>
+    <w:p>
+      <w:pPr>
+        <w:autoSpaceDE w:val="0"/>
+        <w:autoSpaceDN w:val="0"/>
+        <w:adjustRightInd w:val="0"/>
+        <w:spacing w:after="0" w:line="240" w:lineRule="auto"/>
+        <w:rPr>
+          <w:rFonts w:ascii="LinLibertineTB" w:hAnsi="LinLibertineTB" w:cs="LinLibertineTB"/>
+        </w:rPr>
+      </w:pPr>
+    </w:p>
+    <w:p>
+      <w:pPr>
+        <w:autoSpaceDE w:val="0"/>
+        <w:autoSpaceDN w:val="0"/>
+        <w:adjustRightInd w:val="0"/>
+        <w:spacing w:after="0" w:line="240" w:lineRule="auto"/>
+        <w:rPr>
+          <w:rFonts w:ascii="LinLibertineTB" w:hAnsi="LinLibertineTB" w:cs="LinLibertineTB"/>
+        </w:rPr>
+      </w:pPr>
+    </w:p>
+    <w:p>
+      <w:pPr>
+        <w:autoSpaceDE w:val="0"/>
+        <w:autoSpaceDN w:val="0"/>
+        <w:adjustRightInd w:val="0"/>
+        <w:spacing w:after="0" w:line="240" w:lineRule="auto"/>
+        <w:rPr>
+          <w:rFonts w:ascii="LinLibertineTB" w:hAnsi="LinLibertineTB" w:cs="LinLibertineTB"/>
+          <w:b/>
+          <w:bCs/>
+        </w:rPr>
+      </w:pPr>
+      <w:r>
+        <w:rPr>
+          <w:rFonts w:ascii="LinLibertineTB" w:hAnsi="LinLibertineTB" w:cs="LinLibertineTB"/>
+          <w:b/>
+          <w:bCs/>
+        </w:rPr>
+        <w:t xml:space="preserve">4.5 Empty Column </w:t>
+      </w:r>
+      <w:proofErr w:type="spellStart"/>
+      <w:r>
+        <w:rPr>
+          <w:rFonts w:ascii="LinLibertineTB" w:hAnsi="LinLibertineTB" w:cs="LinLibertineTB"/>
+          <w:b/>
+          <w:bCs/>
+        </w:rPr>
+        <w:t>Misinitialization</w:t>
+      </w:r>
+      <w:proofErr w:type="spellEnd"/>
+    </w:p>
+    <w:p>
+      <w:pPr>
+        <w:autoSpaceDE w:val="0"/>
+        <w:autoSpaceDN w:val="0"/>
+        <w:adjustRightInd w:val="0"/>
+        <w:spacing w:after="0" w:line="240" w:lineRule="auto"/>
+        <w:rPr>
+          <w:rFonts w:ascii="LinLibertineTB" w:hAnsi="LinLibertineTB" w:cs="LinLibertineTB"/>
+          <w:b/>
+          <w:bCs/>
+        </w:rPr>
+      </w:pPr>
+    </w:p>
+    <w:p>
+      <w:pPr>
+        <w:autoSpaceDE w:val="0"/>
+        <w:autoSpaceDN w:val="0"/>
+        <w:adjustRightInd w:val="0"/>
+        <w:spacing w:after="0" w:line="240" w:lineRule="auto"/>
+        <w:rPr>
+          <w:rFonts w:ascii="LinLibertineTB" w:hAnsi="LinLibertineTB" w:cs="LinLibertineTB"/>
+        </w:rPr>
+      </w:pPr>
+      <w:r>
+        <w:rPr>
+          <w:rFonts w:ascii="LinLibertineTB" w:hAnsi="LinLibertineTB" w:cs="LinLibertineTB"/>
+        </w:rPr>
+        <w:t>Context:</w:t>
+      </w:r>
+      <w:r>
+        <w:rPr>
+          <w:rFonts w:ascii="LinLibertineTB" w:hAnsi="LinLibertineTB" w:cs="LinLibertineTB"/>
+        </w:rPr>
+        <w:t xml:space="preserve"> When new </w:t>
+      </w:r>
+      <w:proofErr w:type="spellStart"/>
+      <w:r>
+        <w:rPr>
+          <w:rFonts w:ascii="LinLibertineTB" w:hAnsi="LinLibertineTB" w:cs="LinLibertineTB"/>
+        </w:rPr>
+        <w:t>ocolumns</w:t>
+      </w:r>
+      <w:proofErr w:type="spellEnd"/>
+      <w:r>
+        <w:rPr>
+          <w:rFonts w:ascii="LinLibertineTB" w:hAnsi="LinLibertineTB" w:cs="LinLibertineTB"/>
+        </w:rPr>
+        <w:t xml:space="preserve"> added in </w:t>
+      </w:r>
+      <w:proofErr w:type="gramStart"/>
+      <w:r>
+        <w:rPr>
+          <w:rFonts w:ascii="LinLibertineTB" w:hAnsi="LinLibertineTB" w:cs="LinLibertineTB"/>
+        </w:rPr>
+        <w:t>pandas</w:t>
+      </w:r>
+      <w:proofErr w:type="gramEnd"/>
+      <w:r>
+        <w:rPr>
+          <w:rFonts w:ascii="LinLibertineTB" w:hAnsi="LinLibertineTB" w:cs="LinLibertineTB"/>
+        </w:rPr>
+        <w:t xml:space="preserve"> columns are added with nan’s instead of zeros or empty strings. </w:t>
+      </w:r>
+    </w:p>
+    <w:p>
+      <w:pPr>
+        <w:autoSpaceDE w:val="0"/>
+        <w:autoSpaceDN w:val="0"/>
+        <w:adjustRightInd w:val="0"/>
+        <w:spacing w:after="0" w:line="240" w:lineRule="auto"/>
+        <w:rPr>
+          <w:rFonts w:ascii="LinLibertineTB" w:hAnsi="LinLibertineTB" w:cs="LinLibertineTB"/>
+        </w:rPr>
+      </w:pPr>
+      <w:r>
+        <w:rPr>
+          <w:rFonts w:ascii="LinLibertineTB" w:hAnsi="LinLibertineTB" w:cs="LinLibertineTB"/>
+        </w:rPr>
+        <w:t>Problem:</w:t>
+      </w:r>
+      <w:r>
+        <w:rPr>
+          <w:rFonts w:ascii="LinLibertineTB" w:hAnsi="LinLibertineTB" w:cs="LinLibertineTB"/>
+        </w:rPr>
+        <w:t xml:space="preserve"> If they use zeros or empty strings to new empty column in the Dataframe it may </w:t>
+      </w:r>
+      <w:r>
+        <w:rPr>
+          <w:rFonts w:ascii="LinLibertineTB" w:hAnsi="LinLibertineTB" w:cs="LinLibertineTB"/>
+        </w:rPr>
+        <w:t>also happens to initializations</w:t>
+      </w:r>
+      <w:r>
+        <w:rPr>
+          <w:rFonts w:ascii="LinLibertineTB" w:hAnsi="LinLibertineTB" w:cs="LinLibertineTB"/>
+        </w:rPr>
+        <w:t xml:space="preserve"> </w:t>
+      </w:r>
+      <w:r>
+        <w:rPr>
+          <w:rFonts w:ascii="LinLibertineTB" w:hAnsi="LinLibertineTB" w:cs="LinLibertineTB"/>
+        </w:rPr>
+        <w:t>in other data structure or libraries.</w:t>
+      </w:r>
+    </w:p>
+    <w:p>
+      <w:pPr>
+        <w:autoSpaceDE w:val="0"/>
+        <w:autoSpaceDN w:val="0"/>
+        <w:adjustRightInd w:val="0"/>
+        <w:spacing w:after="0" w:line="240" w:lineRule="auto"/>
+        <w:rPr>
+          <w:rFonts w:ascii="LinLibertineTB" w:hAnsi="LinLibertineTB" w:cs="LinLibertineTB"/>
+        </w:rPr>
+      </w:pPr>
+      <w:proofErr w:type="gramStart"/>
+      <w:r>
+        <w:rPr>
+          <w:rFonts w:ascii="LinLibertineTB" w:hAnsi="LinLibertineTB" w:cs="LinLibertineTB"/>
+        </w:rPr>
+        <w:t>Solution :</w:t>
+      </w:r>
+      <w:proofErr w:type="gramEnd"/>
+      <w:r>
+        <w:rPr>
+          <w:rFonts w:ascii="LinLibertineTB" w:hAnsi="LinLibertineTB" w:cs="LinLibertineTB"/>
+        </w:rPr>
+        <w:t xml:space="preserve"> Use NaN values (</w:t>
+      </w:r>
+      <w:proofErr w:type="spellStart"/>
+      <w:r>
+        <w:rPr>
+          <w:rFonts w:ascii="LinLibertineTB" w:hAnsi="LinLibertineTB" w:cs="LinLibertineTB"/>
+        </w:rPr>
+        <w:t>np.nan</w:t>
+      </w:r>
+      <w:proofErr w:type="spellEnd"/>
+      <w:r>
+        <w:rPr>
+          <w:rFonts w:ascii="LinLibertineTB" w:hAnsi="LinLibertineTB" w:cs="LinLibertineTB"/>
+        </w:rPr>
+        <w:t>) if a new columns is needed in a Dataframe. Do not use “filter values such as zeros or empty strings.</w:t>
+      </w:r>
+    </w:p>
+    <w:p>
+      <w:pPr>
+        <w:autoSpaceDE w:val="0"/>
+        <w:autoSpaceDN w:val="0"/>
+        <w:adjustRightInd w:val="0"/>
+        <w:spacing w:after="0" w:line="240" w:lineRule="auto"/>
+        <w:rPr>
+          <w:rFonts w:ascii="LinLibertineTB" w:hAnsi="LinLibertineTB" w:cs="LinLibertineTB"/>
+          <w:b/>
+          <w:bCs/>
+        </w:rPr>
+      </w:pPr>
+    </w:p>
+    <w:p>
+      <w:pPr>
+        <w:autoSpaceDE w:val="0"/>
+        <w:autoSpaceDN w:val="0"/>
+        <w:adjustRightInd w:val="0"/>
+        <w:spacing w:after="0" w:line="240" w:lineRule="auto"/>
+        <w:rPr>
+          <w:rFonts w:ascii="LinLibertineTB" w:hAnsi="LinLibertineTB" w:cs="LinLibertineTB"/>
+          <w:b/>
+          <w:bCs/>
+        </w:rPr>
+      </w:pPr>
+      <w:r>
+        <w:rPr>
+          <w:rFonts w:ascii="LinLibertineTB" w:hAnsi="LinLibertineTB" w:cs="LinLibertineTB"/>
+          <w:b/>
+          <w:bCs/>
+        </w:rPr>
+        <w:t>4.6 Merge API Parameter Not Explicitly Set</w:t>
+      </w:r>
+    </w:p>
+    <w:p>
+      <w:pPr>
+        <w:autoSpaceDE w:val="0"/>
+        <w:autoSpaceDN w:val="0"/>
+        <w:adjustRightInd w:val="0"/>
+        <w:spacing w:after="0" w:line="240" w:lineRule="auto"/>
+        <w:rPr>
+          <w:rFonts w:ascii="LinLibertineTB" w:hAnsi="LinLibertineTB" w:cs="LinLibertineTB"/>
+          <w:b/>
+          <w:bCs/>
+        </w:rPr>
+      </w:pPr>
+    </w:p>
+    <w:p>
+      <w:pPr>
+        <w:autoSpaceDE w:val="0"/>
+        <w:autoSpaceDN w:val="0"/>
+        <w:adjustRightInd w:val="0"/>
+        <w:spacing w:after="0" w:line="240" w:lineRule="auto"/>
+        <w:rPr>
+          <w:rFonts w:ascii="LinLibertineTB" w:hAnsi="LinLibertineTB" w:cs="LinLibertineTB"/>
+        </w:rPr>
+      </w:pPr>
+      <w:r>
+        <w:rPr>
+          <w:rFonts w:ascii="LinLibertineTB" w:hAnsi="LinLibertineTB" w:cs="LinLibertineTB"/>
+        </w:rPr>
+        <w:t>Context:</w:t>
+      </w:r>
+      <w:r>
+        <w:rPr>
+          <w:rFonts w:ascii="LinLibertineTB" w:hAnsi="LinLibertineTB" w:cs="LinLibertineTB"/>
+        </w:rPr>
+        <w:t xml:space="preserve"> </w:t>
+      </w:r>
+      <w:proofErr w:type="spellStart"/>
+      <w:proofErr w:type="gramStart"/>
+      <w:r>
+        <w:rPr>
+          <w:rFonts w:ascii="LinLibertineTI" w:hAnsi="LinLibertineTI" w:cs="LinLibertineTI"/>
+          <w:sz w:val="18"/>
+          <w:szCs w:val="18"/>
+        </w:rPr>
+        <w:t>df.merge</w:t>
+      </w:r>
+      <w:proofErr w:type="spellEnd"/>
+      <w:proofErr w:type="gramEnd"/>
+      <w:r>
+        <w:rPr>
+          <w:rFonts w:ascii="LinLibertineTI" w:hAnsi="LinLibertineTI" w:cs="LinLibertineTI"/>
+          <w:sz w:val="18"/>
+          <w:szCs w:val="18"/>
+        </w:rPr>
+        <w:t xml:space="preserve">() </w:t>
+      </w:r>
+      <w:r>
+        <w:rPr>
+          <w:rFonts w:ascii="LinLibertineT" w:hAnsi="LinLibertineT" w:cs="LinLibertineT"/>
+          <w:sz w:val="18"/>
+          <w:szCs w:val="18"/>
+        </w:rPr>
+        <w:t xml:space="preserve">API merges two </w:t>
+      </w:r>
+      <w:proofErr w:type="spellStart"/>
+      <w:r>
+        <w:rPr>
+          <w:rFonts w:ascii="LinLibertineTI" w:hAnsi="LinLibertineTI" w:cs="LinLibertineTI"/>
+          <w:sz w:val="18"/>
+          <w:szCs w:val="18"/>
+        </w:rPr>
+        <w:t>DataFrame</w:t>
+      </w:r>
+      <w:r>
+        <w:rPr>
+          <w:rFonts w:ascii="LinLibertineT" w:hAnsi="LinLibertineT" w:cs="LinLibertineT"/>
+          <w:sz w:val="18"/>
+          <w:szCs w:val="18"/>
+        </w:rPr>
+        <w:t>s</w:t>
+      </w:r>
+      <w:proofErr w:type="spellEnd"/>
+      <w:r>
+        <w:rPr>
+          <w:rFonts w:ascii="LinLibertineT" w:hAnsi="LinLibertineT" w:cs="LinLibertineT"/>
+          <w:sz w:val="18"/>
+          <w:szCs w:val="18"/>
+        </w:rPr>
+        <w:t xml:space="preserve"> in Pandas</w:t>
+      </w:r>
+    </w:p>
+    <w:p>
+      <w:pPr>
+        <w:autoSpaceDE w:val="0"/>
+        <w:autoSpaceDN w:val="0"/>
+        <w:adjustRightInd w:val="0"/>
+        <w:spacing w:after="0" w:line="240" w:lineRule="auto"/>
+        <w:rPr>
+          <w:rFonts w:ascii="LinLibertineTB" w:hAnsi="LinLibertineTB" w:cs="LinLibertineTB"/>
+        </w:rPr>
+      </w:pPr>
+      <w:r>
+        <w:rPr>
+          <w:rFonts w:ascii="LinLibertineTB" w:hAnsi="LinLibertineTB" w:cs="LinLibertineTB"/>
+        </w:rPr>
+        <w:t>Problem:</w:t>
+      </w:r>
+      <w:r>
+        <w:rPr>
+          <w:rFonts w:ascii="LinLibertineTB" w:hAnsi="LinLibertineTB" w:cs="LinLibertineTB"/>
+        </w:rPr>
+        <w:t xml:space="preserve"> merge operation is </w:t>
+      </w:r>
+      <w:proofErr w:type="spellStart"/>
+      <w:r>
+        <w:rPr>
+          <w:rFonts w:ascii="LinLibertineTB" w:hAnsi="LinLibertineTB" w:cs="LinLibertineTB"/>
+        </w:rPr>
+        <w:t>computationaly</w:t>
+      </w:r>
+      <w:proofErr w:type="spellEnd"/>
+      <w:r>
+        <w:rPr>
+          <w:rFonts w:ascii="LinLibertineTB" w:hAnsi="LinLibertineTB" w:cs="LinLibertineTB"/>
+        </w:rPr>
+        <w:t xml:space="preserve"> memory expensive, the parameter on states which columns to join on. Also describes how the join (inner, left). </w:t>
+      </w:r>
+      <w:proofErr w:type="gramStart"/>
+      <w:r>
+        <w:rPr>
+          <w:rFonts w:ascii="LinLibertineTB" w:hAnsi="LinLibertineTB" w:cs="LinLibertineTB"/>
+        </w:rPr>
+        <w:t>Also</w:t>
+      </w:r>
+      <w:proofErr w:type="gramEnd"/>
+      <w:r>
+        <w:rPr>
+          <w:rFonts w:ascii="LinLibertineTB" w:hAnsi="LinLibertineTB" w:cs="LinLibertineTB"/>
+        </w:rPr>
+        <w:t xml:space="preserve"> the validate parameter will check </w:t>
+      </w:r>
+      <w:proofErr w:type="spellStart"/>
+      <w:r>
+        <w:rPr>
+          <w:rFonts w:ascii="LinLibertineTB" w:hAnsi="LinLibertineTB" w:cs="LinLibertineTB"/>
+        </w:rPr>
+        <w:t>wether</w:t>
+      </w:r>
+      <w:proofErr w:type="spellEnd"/>
+      <w:r>
+        <w:rPr>
+          <w:rFonts w:ascii="LinLibertineTB" w:hAnsi="LinLibertineTB" w:cs="LinLibertineTB"/>
+        </w:rPr>
+        <w:t xml:space="preserve"> the merge is of a specified type.</w:t>
+      </w:r>
+      <w:r>
+        <w:rPr>
+          <w:rFonts w:ascii="LinLibertineTB" w:hAnsi="LinLibertineTB" w:cs="LinLibertineTB"/>
+        </w:rPr>
+        <w:t xml:space="preserve"> </w:t>
+      </w:r>
+      <w:r>
+        <w:rPr>
+          <w:rFonts w:ascii="LinLibertineTB" w:hAnsi="LinLibertineTB" w:cs="LinLibertineTB"/>
+        </w:rPr>
+        <w:t>It is preferable to do the merging process in one stroke for</w:t>
+      </w:r>
+      <w:r>
+        <w:rPr>
+          <w:rFonts w:ascii="LinLibertineTB" w:hAnsi="LinLibertineTB" w:cs="LinLibertineTB"/>
+        </w:rPr>
+        <w:t xml:space="preserve"> </w:t>
+      </w:r>
+      <w:r>
+        <w:rPr>
+          <w:rFonts w:ascii="LinLibertineTB" w:hAnsi="LinLibertineTB" w:cs="LinLibertineTB"/>
+        </w:rPr>
+        <w:t>performance consideration.</w:t>
+      </w:r>
+    </w:p>
+    <w:p>
+      <w:pPr>
+        <w:autoSpaceDE w:val="0"/>
+        <w:autoSpaceDN w:val="0"/>
+        <w:adjustRightInd w:val="0"/>
+        <w:spacing w:after="0" w:line="240" w:lineRule="auto"/>
+        <w:rPr>
+          <w:rFonts w:ascii="LinLibertineTB" w:hAnsi="LinLibertineTB" w:cs="LinLibertineTB"/>
+        </w:rPr>
+      </w:pPr>
+      <w:proofErr w:type="gramStart"/>
+      <w:r>
+        <w:rPr>
+          <w:rFonts w:ascii="LinLibertineTB" w:hAnsi="LinLibertineTB" w:cs="LinLibertineTB"/>
+        </w:rPr>
+        <w:t>Solution :</w:t>
+      </w:r>
+      <w:proofErr w:type="gramEnd"/>
+      <w:r>
+        <w:rPr>
+          <w:rFonts w:ascii="LinLibertineTB" w:hAnsi="LinLibertineTB" w:cs="LinLibertineTB"/>
+        </w:rPr>
+        <w:t xml:space="preserve"> </w:t>
+      </w:r>
+      <w:r>
+        <w:rPr>
+          <w:rFonts w:ascii="LinLibertineTB" w:hAnsi="LinLibertineTB" w:cs="LinLibertineTB"/>
+        </w:rPr>
+        <w:t>Developer should explicitly specify the parameters for</w:t>
+      </w:r>
+      <w:r>
+        <w:rPr>
+          <w:rFonts w:ascii="LinLibertineTB" w:hAnsi="LinLibertineTB" w:cs="LinLibertineTB"/>
+        </w:rPr>
+        <w:t xml:space="preserve"> </w:t>
+      </w:r>
+      <w:r>
+        <w:rPr>
+          <w:rFonts w:ascii="LinLibertineTB" w:hAnsi="LinLibertineTB" w:cs="LinLibertineTB"/>
+        </w:rPr>
+        <w:t>merge operation.</w:t>
+      </w:r>
+    </w:p>
+    <w:p>
+      <w:pPr>
+        <w:autoSpaceDE w:val="0"/>
+        <w:autoSpaceDN w:val="0"/>
+        <w:adjustRightInd w:val="0"/>
+        <w:spacing w:after="0" w:line="240" w:lineRule="auto"/>
+        <w:rPr>
+          <w:rFonts w:ascii="LinLibertineTB" w:hAnsi="LinLibertineTB" w:cs="LinLibertineTB"/>
+          <w:b/>
+          <w:bCs/>
+        </w:rPr>
+      </w:pPr>
+    </w:p>
+    <w:p>
+      <w:pPr>
+        <w:autoSpaceDE w:val="0"/>
+        <w:autoSpaceDN w:val="0"/>
+        <w:adjustRightInd w:val="0"/>
+        <w:spacing w:after="0" w:line="240" w:lineRule="auto"/>
+        <w:rPr>
+          <w:rFonts w:ascii="LinLibertineTB" w:hAnsi="LinLibertineTB" w:cs="LinLibertineTB"/>
+          <w:b/>
+          <w:bCs/>
+        </w:rPr>
+      </w:pPr>
+      <w:r>
+        <w:rPr>
+          <w:rFonts w:ascii="LinLibertineTB" w:hAnsi="LinLibertineTB" w:cs="LinLibertineTB"/>
+          <w:b/>
+          <w:bCs/>
+        </w:rPr>
+        <w:t>4.7 In-Place APIs Misused</w:t>
+      </w:r>
+    </w:p>
+    <w:p>
+      <w:pPr>
+        <w:autoSpaceDE w:val="0"/>
+        <w:autoSpaceDN w:val="0"/>
+        <w:adjustRightInd w:val="0"/>
+        <w:spacing w:after="0" w:line="240" w:lineRule="auto"/>
+        <w:rPr>
+          <w:rFonts w:ascii="LinLibertineTB" w:hAnsi="LinLibertineTB" w:cs="LinLibertineTB"/>
+        </w:rPr>
+      </w:pPr>
+      <w:r>
+        <w:rPr>
+          <w:rFonts w:ascii="LinLibertineTB" w:hAnsi="LinLibertineTB" w:cs="LinLibertineTB"/>
+        </w:rPr>
+        <w:t>Context:</w:t>
+      </w:r>
+      <w:r>
+        <w:rPr>
+          <w:rFonts w:ascii="LinLibertineTB" w:hAnsi="LinLibertineTB" w:cs="LinLibertineTB"/>
+        </w:rPr>
+        <w:t xml:space="preserve"> data structure changed 2 types. Take a copy of data and change the structure on copy</w:t>
+      </w:r>
+    </w:p>
+    <w:p>
+      <w:pPr>
+        <w:autoSpaceDE w:val="0"/>
+        <w:autoSpaceDN w:val="0"/>
+        <w:adjustRightInd w:val="0"/>
+        <w:spacing w:after="0" w:line="240" w:lineRule="auto"/>
+        <w:rPr>
+          <w:rFonts w:ascii="LinLibertineTB" w:hAnsi="LinLibertineTB" w:cs="LinLibertineTB"/>
+        </w:rPr>
+      </w:pPr>
+      <w:r>
+        <w:rPr>
+          <w:rFonts w:ascii="LinLibertineTB" w:hAnsi="LinLibertineTB" w:cs="LinLibertineTB"/>
+        </w:rPr>
+        <w:t xml:space="preserve">Second is change the existing data </w:t>
+      </w:r>
+      <w:proofErr w:type="gramStart"/>
+      <w:r>
+        <w:rPr>
+          <w:rFonts w:ascii="LinLibertineTB" w:hAnsi="LinLibertineTB" w:cs="LinLibertineTB"/>
+        </w:rPr>
+        <w:t>structure(</w:t>
+      </w:r>
+      <w:proofErr w:type="gramEnd"/>
+      <w:r>
+        <w:rPr>
+          <w:rFonts w:ascii="LinLibertineTB" w:hAnsi="LinLibertineTB" w:cs="LinLibertineTB"/>
+        </w:rPr>
+        <w:t>also known as in place).</w:t>
+      </w:r>
+    </w:p>
+    <w:p>
+      <w:pPr>
+        <w:autoSpaceDE w:val="0"/>
+        <w:autoSpaceDN w:val="0"/>
+        <w:adjustRightInd w:val="0"/>
+        <w:spacing w:after="0" w:line="240" w:lineRule="auto"/>
+        <w:rPr>
+          <w:rFonts w:ascii="LinLibertineTB" w:hAnsi="LinLibertineTB" w:cs="LinLibertineTB"/>
+        </w:rPr>
+      </w:pPr>
+    </w:p>
+    <w:p>
+      <w:pPr>
+        <w:autoSpaceDE w:val="0"/>
+        <w:autoSpaceDN w:val="0"/>
+        <w:adjustRightInd w:val="0"/>
+        <w:spacing w:after="0" w:line="240" w:lineRule="auto"/>
+        <w:rPr>
+          <w:rFonts w:ascii="LinLibertineTB" w:hAnsi="LinLibertineTB" w:cs="LinLibertineTB"/>
+        </w:rPr>
+      </w:pPr>
+      <w:r>
+        <w:rPr>
+          <w:rFonts w:ascii="LinLibertineTB" w:hAnsi="LinLibertineTB" w:cs="LinLibertineTB"/>
+        </w:rPr>
+        <w:t>Problem:</w:t>
+      </w:r>
+      <w:r>
+        <w:rPr>
+          <w:rFonts w:ascii="LinLibertineTB" w:hAnsi="LinLibertineTB" w:cs="LinLibertineTB"/>
+        </w:rPr>
+        <w:t xml:space="preserve"> </w:t>
+      </w:r>
+      <w:proofErr w:type="spellStart"/>
+      <w:r>
+        <w:rPr>
+          <w:rFonts w:ascii="LinLibertineTB" w:hAnsi="LinLibertineTB" w:cs="LinLibertineTB"/>
+        </w:rPr>
+        <w:t>some times</w:t>
+      </w:r>
+      <w:proofErr w:type="spellEnd"/>
+      <w:r>
+        <w:rPr>
+          <w:rFonts w:ascii="LinLibertineTB" w:hAnsi="LinLibertineTB" w:cs="LinLibertineTB"/>
+        </w:rPr>
+        <w:t xml:space="preserve"> changing values to the existing Dataframe </w:t>
+      </w:r>
+      <w:proofErr w:type="spellStart"/>
+      <w:r>
+        <w:rPr>
+          <w:rFonts w:ascii="LinLibertineTB" w:hAnsi="LinLibertineTB" w:cs="LinLibertineTB"/>
+        </w:rPr>
+        <w:t>wil</w:t>
+      </w:r>
+      <w:proofErr w:type="spellEnd"/>
+      <w:r>
+        <w:rPr>
+          <w:rFonts w:ascii="LinLibertineTB" w:hAnsi="LinLibertineTB" w:cs="LinLibertineTB"/>
+        </w:rPr>
+        <w:t xml:space="preserve"> not be stored to a variable, in this </w:t>
+      </w:r>
+      <w:proofErr w:type="gramStart"/>
+      <w:r>
+        <w:rPr>
+          <w:rFonts w:ascii="LinLibertineTB" w:hAnsi="LinLibertineTB" w:cs="LinLibertineTB"/>
+        </w:rPr>
+        <w:t>case .</w:t>
+      </w:r>
+      <w:proofErr w:type="gramEnd"/>
+      <w:r>
+        <w:rPr>
+          <w:rFonts w:ascii="LinLibertineTB" w:hAnsi="LinLibertineTB" w:cs="LinLibertineTB"/>
+        </w:rPr>
+        <w:t xml:space="preserve"> Some developers use </w:t>
+      </w:r>
+      <w:proofErr w:type="spellStart"/>
+      <w:proofErr w:type="gramStart"/>
+      <w:r>
+        <w:rPr>
+          <w:rFonts w:ascii="LinLibertineTB" w:hAnsi="LinLibertineTB" w:cs="LinLibertineTB"/>
+        </w:rPr>
+        <w:t>df.dropna</w:t>
+      </w:r>
+      <w:proofErr w:type="spellEnd"/>
+      <w:proofErr w:type="gramEnd"/>
+      <w:r>
+        <w:rPr>
+          <w:rFonts w:ascii="LinLibertineTB" w:hAnsi="LinLibertineTB" w:cs="LinLibertineTB"/>
+        </w:rPr>
+        <w:t xml:space="preserve">() to original </w:t>
+      </w:r>
+      <w:proofErr w:type="spellStart"/>
+      <w:r>
+        <w:rPr>
+          <w:rFonts w:ascii="LinLibertineTB" w:hAnsi="LinLibertineTB" w:cs="LinLibertineTB"/>
+        </w:rPr>
+        <w:t>df</w:t>
+      </w:r>
+      <w:proofErr w:type="spellEnd"/>
+      <w:r>
+        <w:rPr>
+          <w:rFonts w:ascii="LinLibertineTB" w:hAnsi="LinLibertineTB" w:cs="LinLibertineTB"/>
+        </w:rPr>
+        <w:t xml:space="preserve"> assuming that it’s saved on the Dataframe without using the </w:t>
+      </w:r>
+      <w:proofErr w:type="spellStart"/>
+      <w:r>
+        <w:rPr>
+          <w:rFonts w:ascii="LinLibertineTB" w:hAnsi="LinLibertineTB" w:cs="LinLibertineTB"/>
+        </w:rPr>
+        <w:t>inplace</w:t>
+      </w:r>
+      <w:proofErr w:type="spellEnd"/>
+      <w:r>
+        <w:rPr>
+          <w:rFonts w:ascii="LinLibertineTB" w:hAnsi="LinLibertineTB" w:cs="LinLibertineTB"/>
+        </w:rPr>
+        <w:t xml:space="preserve">=true. </w:t>
+      </w:r>
+    </w:p>
+    <w:p>
+      <w:pPr>
+        <w:autoSpaceDE w:val="0"/>
+        <w:autoSpaceDN w:val="0"/>
+        <w:adjustRightInd w:val="0"/>
+        <w:spacing w:after="0" w:line="240" w:lineRule="auto"/>
+        <w:rPr>
+          <w:rFonts w:ascii="LinLibertineTB" w:hAnsi="LinLibertineTB" w:cs="LinLibertineTB"/>
+        </w:rPr>
+      </w:pPr>
+    </w:p>
+    <w:p>
+      <w:pPr>
+        <w:autoSpaceDE w:val="0"/>
+        <w:autoSpaceDN w:val="0"/>
+        <w:adjustRightInd w:val="0"/>
+        <w:spacing w:after="0" w:line="240" w:lineRule="auto"/>
+        <w:rPr>
+          <w:rFonts w:ascii="LinLibertineTB" w:hAnsi="LinLibertineTB" w:cs="LinLibertineTB"/>
+        </w:rPr>
+      </w:pPr>
+      <w:proofErr w:type="gramStart"/>
+      <w:r>
+        <w:rPr>
+          <w:rFonts w:ascii="LinLibertineTB" w:hAnsi="LinLibertineTB" w:cs="LinLibertineTB"/>
+        </w:rPr>
+        <w:t>Solution :</w:t>
+      </w:r>
+      <w:proofErr w:type="gramEnd"/>
+      <w:r>
+        <w:rPr>
+          <w:rFonts w:ascii="LinLibertineTB" w:hAnsi="LinLibertineTB" w:cs="LinLibertineTB"/>
+        </w:rPr>
+        <w:t xml:space="preserve"> developers check weather the result of an operation assigned to a variable.</w:t>
+      </w:r>
+      <w:r>
+        <w:rPr>
+          <w:rFonts w:ascii="LinLibertineTB" w:hAnsi="LinLibertineTB" w:cs="LinLibertineTB"/>
+        </w:rPr>
+        <w:t xml:space="preserve"> Some </w:t>
+      </w:r>
+      <w:proofErr w:type="spellStart"/>
+      <w:r>
+        <w:rPr>
+          <w:rFonts w:ascii="LinLibertineTB" w:hAnsi="LinLibertineTB" w:cs="LinLibertineTB"/>
+        </w:rPr>
+        <w:t>develpers</w:t>
+      </w:r>
+      <w:proofErr w:type="spellEnd"/>
+      <w:r>
+        <w:rPr>
+          <w:rFonts w:ascii="LinLibertineTB" w:hAnsi="LinLibertineTB" w:cs="LinLibertineTB"/>
+        </w:rPr>
+        <w:t xml:space="preserve"> think that </w:t>
+      </w:r>
+      <w:proofErr w:type="spellStart"/>
+      <w:r>
+        <w:rPr>
+          <w:rFonts w:ascii="LinLibertineTB" w:hAnsi="LinLibertineTB" w:cs="LinLibertineTB"/>
+        </w:rPr>
+        <w:t>inplace</w:t>
+      </w:r>
+      <w:proofErr w:type="spellEnd"/>
+      <w:r>
+        <w:rPr>
+          <w:rFonts w:ascii="LinLibertineTB" w:hAnsi="LinLibertineTB" w:cs="LinLibertineTB"/>
+        </w:rPr>
+        <w:t xml:space="preserve"> parameter save </w:t>
+      </w:r>
+      <w:proofErr w:type="spellStart"/>
+      <w:r>
+        <w:rPr>
+          <w:rFonts w:ascii="LinLibertineTB" w:hAnsi="LinLibertineTB" w:cs="LinLibertineTB"/>
+        </w:rPr>
+        <w:t>momory</w:t>
+      </w:r>
+      <w:proofErr w:type="spellEnd"/>
+      <w:r>
+        <w:rPr>
+          <w:rFonts w:ascii="LinLibertineTB" w:hAnsi="LinLibertineTB" w:cs="LinLibertineTB"/>
+        </w:rPr>
+        <w:t xml:space="preserve">, but it’s a misconception about pandas, anyway system is creating a copy of the </w:t>
+      </w:r>
+      <w:proofErr w:type="gramStart"/>
+      <w:r>
+        <w:rPr>
+          <w:rFonts w:ascii="LinLibertineTB" w:hAnsi="LinLibertineTB" w:cs="LinLibertineTB"/>
+        </w:rPr>
+        <w:t>Dataframe</w:t>
+      </w:r>
+      <w:proofErr w:type="gramEnd"/>
+      <w:r>
+        <w:rPr>
+          <w:rFonts w:ascii="LinLibertineTB" w:hAnsi="LinLibertineTB" w:cs="LinLibertineTB"/>
+        </w:rPr>
+        <w:t xml:space="preserve"> so this is a different scenario. </w:t>
+      </w:r>
+    </w:p>
+    <w:p>
+      <w:pPr>
+        <w:autoSpaceDE w:val="0"/>
+        <w:autoSpaceDN w:val="0"/>
+        <w:adjustRightInd w:val="0"/>
+        <w:spacing w:after="0" w:line="240" w:lineRule="auto"/>
+        <w:rPr>
+          <w:rFonts w:ascii="LinLibertineTB" w:hAnsi="LinLibertineTB" w:cs="LinLibertineTB"/>
+          <w:b/>
+          <w:bCs/>
+        </w:rPr>
+      </w:pPr>
+    </w:p>
+    <w:p>
+      <w:pPr>
+        <w:autoSpaceDE w:val="0"/>
+        <w:autoSpaceDN w:val="0"/>
+        <w:adjustRightInd w:val="0"/>
+        <w:spacing w:after="0" w:line="240" w:lineRule="auto"/>
+        <w:rPr>
+          <w:rFonts w:ascii="LinLibertineTB" w:hAnsi="LinLibertineTB" w:cs="LinLibertineTB"/>
+          <w:b/>
+          <w:bCs/>
+        </w:rPr>
+      </w:pPr>
+      <w:r>
+        <w:rPr>
+          <w:rFonts w:ascii="LinLibertineTB" w:hAnsi="LinLibertineTB" w:cs="LinLibertineTB"/>
+          <w:b/>
+          <w:bCs/>
+        </w:rPr>
+        <w:t>4.8 Dataframe Conversion API Misused</w:t>
+      </w:r>
+    </w:p>
+    <w:p>
+      <w:pPr>
+        <w:autoSpaceDE w:val="0"/>
+        <w:autoSpaceDN w:val="0"/>
+        <w:adjustRightInd w:val="0"/>
+        <w:spacing w:after="0" w:line="240" w:lineRule="auto"/>
+        <w:rPr>
+          <w:rFonts w:ascii="LinLibertineTB" w:hAnsi="LinLibertineTB" w:cs="LinLibertineTB"/>
+          <w:b/>
+          <w:bCs/>
+        </w:rPr>
+      </w:pPr>
+    </w:p>
+    <w:p>
+      <w:pPr>
+        <w:autoSpaceDE w:val="0"/>
+        <w:autoSpaceDN w:val="0"/>
+        <w:adjustRightInd w:val="0"/>
+        <w:spacing w:after="0" w:line="240" w:lineRule="auto"/>
+        <w:rPr>
+          <w:rFonts w:ascii="LinLibertineT" w:hAnsi="LinLibertineT" w:cs="LinLibertineT"/>
+          <w:sz w:val="18"/>
+          <w:szCs w:val="18"/>
+        </w:rPr>
+      </w:pPr>
+      <w:r>
+        <w:rPr>
+          <w:rFonts w:ascii="LinLibertineTB" w:hAnsi="LinLibertineTB" w:cs="LinLibertineTB"/>
+        </w:rPr>
+        <w:t>Context:</w:t>
+      </w:r>
+      <w:r>
+        <w:rPr>
+          <w:rFonts w:ascii="LinLibertineTB" w:hAnsi="LinLibertineTB" w:cs="LinLibertineTB"/>
+        </w:rPr>
+        <w:t xml:space="preserve"> </w:t>
+      </w:r>
+      <w:r>
+        <w:rPr>
+          <w:rFonts w:ascii="LinLibertineTB" w:hAnsi="LinLibertineTB" w:cs="LinLibertineTB"/>
+        </w:rPr>
+        <w:t xml:space="preserve">Pandas, </w:t>
+      </w:r>
+      <w:proofErr w:type="spellStart"/>
+      <w:r>
+        <w:rPr>
+          <w:rFonts w:ascii="LinLibertineTB" w:hAnsi="LinLibertineTB" w:cs="LinLibertineTB"/>
+        </w:rPr>
+        <w:t>df.to_</w:t>
+      </w:r>
+      <w:proofErr w:type="gramStart"/>
+      <w:r>
+        <w:rPr>
+          <w:rFonts w:ascii="LinLibertineTB" w:hAnsi="LinLibertineTB" w:cs="LinLibertineTB"/>
+        </w:rPr>
+        <w:t>numpy</w:t>
+      </w:r>
+      <w:proofErr w:type="spellEnd"/>
+      <w:r>
+        <w:rPr>
+          <w:rFonts w:ascii="LinLibertineTB" w:hAnsi="LinLibertineTB" w:cs="LinLibertineTB"/>
+        </w:rPr>
+        <w:t>(</w:t>
+      </w:r>
+      <w:proofErr w:type="gramEnd"/>
+      <w:r>
+        <w:rPr>
+          <w:rFonts w:ascii="LinLibertineTB" w:hAnsi="LinLibertineTB" w:cs="LinLibertineTB"/>
+        </w:rPr>
+        <w:t xml:space="preserve">) and </w:t>
+      </w:r>
+      <w:proofErr w:type="spellStart"/>
+      <w:r>
+        <w:rPr>
+          <w:rFonts w:ascii="LinLibertineTB" w:hAnsi="LinLibertineTB" w:cs="LinLibertineTB"/>
+        </w:rPr>
+        <w:t>df.values</w:t>
+      </w:r>
+      <w:proofErr w:type="spellEnd"/>
+      <w:r>
+        <w:rPr>
+          <w:rFonts w:ascii="LinLibertineTB" w:hAnsi="LinLibertineTB" w:cs="LinLibertineTB"/>
+        </w:rPr>
+        <w:t>() both can turn a</w:t>
+      </w:r>
+      <w:r>
+        <w:rPr>
+          <w:rFonts w:ascii="LinLibertineTB" w:hAnsi="LinLibertineTB" w:cs="LinLibertineTB"/>
+        </w:rPr>
+        <w:t xml:space="preserve"> </w:t>
+      </w:r>
+      <w:proofErr w:type="spellStart"/>
+      <w:r>
+        <w:rPr>
+          <w:rFonts w:ascii="LinLibertineTB" w:hAnsi="LinLibertineTB" w:cs="LinLibertineTB"/>
+        </w:rPr>
+        <w:t>DataFrame</w:t>
+      </w:r>
+      <w:proofErr w:type="spellEnd"/>
+      <w:r>
+        <w:rPr>
+          <w:rFonts w:ascii="LinLibertineTB" w:hAnsi="LinLibertineTB" w:cs="LinLibertineTB"/>
+        </w:rPr>
+        <w:t xml:space="preserve"> to a NumPy array.</w:t>
+      </w:r>
+    </w:p>
+    <w:p>
+      <w:pPr>
+        <w:autoSpaceDE w:val="0"/>
+        <w:autoSpaceDN w:val="0"/>
+        <w:adjustRightInd w:val="0"/>
+        <w:spacing w:after="0" w:line="240" w:lineRule="auto"/>
+        <w:rPr>
+          <w:rFonts w:ascii="LinLibertineTB" w:hAnsi="LinLibertineTB" w:cs="LinLibertineTB"/>
+        </w:rPr>
+      </w:pPr>
+    </w:p>
+    <w:p>
+      <w:pPr>
+        <w:autoSpaceDE w:val="0"/>
+        <w:autoSpaceDN w:val="0"/>
+        <w:adjustRightInd w:val="0"/>
+        <w:spacing w:after="0" w:line="240" w:lineRule="auto"/>
+        <w:rPr>
+          <w:rFonts w:ascii="LinLibertineTB" w:hAnsi="LinLibertineTB" w:cs="LinLibertineTB"/>
+        </w:rPr>
+      </w:pPr>
+      <w:r>
+        <w:rPr>
+          <w:rFonts w:ascii="LinLibertineTB" w:hAnsi="LinLibertineTB" w:cs="LinLibertineTB"/>
+        </w:rPr>
+        <w:t>Problem:</w:t>
+      </w:r>
+      <w:r>
+        <w:rPr>
+          <w:rFonts w:ascii="LinLibertineTB" w:hAnsi="LinLibertineTB" w:cs="LinLibertineTB"/>
+        </w:rPr>
+        <w:t xml:space="preserve"> </w:t>
+      </w:r>
+    </w:p>
+    <w:p>
+      <w:pPr>
+        <w:autoSpaceDE w:val="0"/>
+        <w:autoSpaceDN w:val="0"/>
+        <w:adjustRightInd w:val="0"/>
+        <w:spacing w:after="0" w:line="240" w:lineRule="auto"/>
+        <w:rPr>
+          <w:rFonts w:ascii="LinLibertineTB" w:hAnsi="LinLibertineTB" w:cs="LinLibertineTB"/>
+        </w:rPr>
+      </w:pPr>
+    </w:p>
+    <w:p>
+      <w:pPr>
+        <w:autoSpaceDE w:val="0"/>
+        <w:autoSpaceDN w:val="0"/>
+        <w:adjustRightInd w:val="0"/>
+        <w:spacing w:after="0" w:line="240" w:lineRule="auto"/>
+        <w:rPr>
+          <w:rFonts w:ascii="LinLibertineTB" w:hAnsi="LinLibertineTB" w:cs="LinLibertineTB"/>
+        </w:rPr>
+      </w:pPr>
+      <w:proofErr w:type="gramStart"/>
+      <w:r>
+        <w:rPr>
+          <w:rFonts w:ascii="LinLibertineTB" w:hAnsi="LinLibertineTB" w:cs="LinLibertineTB"/>
+        </w:rPr>
+        <w:t>Solution :</w:t>
+      </w:r>
+      <w:proofErr w:type="gramEnd"/>
+    </w:p>
+    <w:p>
+      <w:pPr>
+        <w:autoSpaceDE w:val="0"/>
+        <w:autoSpaceDN w:val="0"/>
+        <w:adjustRightInd w:val="0"/>
+        <w:spacing w:after="0" w:line="240" w:lineRule="auto"/>
+        <w:rPr>
+          <w:rFonts w:ascii="LinLibertineTB" w:hAnsi="LinLibertineTB" w:cs="LinLibertineTB"/>
+          <w:b/>
+          <w:bCs/>
+        </w:rPr>
+      </w:pPr>
+    </w:p>
+    <w:p>
+      <w:pPr>
+        <w:autoSpaceDE w:val="0"/>
+        <w:autoSpaceDN w:val="0"/>
+        <w:adjustRightInd w:val="0"/>
+        <w:spacing w:after="0" w:line="240" w:lineRule="auto"/>
+        <w:rPr>
+          <w:rFonts w:ascii="LinLibertineTB" w:hAnsi="LinLibertineTB" w:cs="LinLibertineTB"/>
+          <w:b/>
+          <w:bCs/>
+        </w:rPr>
+      </w:pPr>
+    </w:p>
+    <w:p>
+      <w:pPr>
+        <w:autoSpaceDE w:val="0"/>
+        <w:autoSpaceDN w:val="0"/>
+        <w:adjustRightInd w:val="0"/>
+        <w:spacing w:after="0" w:line="240" w:lineRule="auto"/>
+        <w:rPr>
+          <w:rFonts w:ascii="LinLibertineTB" w:hAnsi="LinLibertineTB" w:cs="LinLibertineTB"/>
+        </w:rPr>
+      </w:pPr>
+      <w:r>
+        <w:rPr>
+          <w:rFonts w:ascii="LinLibertineTB" w:hAnsi="LinLibertineTB" w:cs="LinLibertineTB"/>
+        </w:rPr>
+        <w:lastRenderedPageBreak/>
+        <w:t>Context:</w:t>
+      </w:r>
+    </w:p>
+    <w:p>
+      <w:pPr>
+        <w:autoSpaceDE w:val="0"/>
+        <w:autoSpaceDN w:val="0"/>
+        <w:adjustRightInd w:val="0"/>
+        <w:spacing w:after="0" w:line="240" w:lineRule="auto"/>
+        <w:rPr>
+          <w:rFonts w:ascii="LinLibertineTB" w:hAnsi="LinLibertineTB" w:cs="LinLibertineTB"/>
+        </w:rPr>
+      </w:pPr>
+      <w:r>
+        <w:rPr>
+          <w:rFonts w:ascii="LinLibertineTB" w:hAnsi="LinLibertineTB" w:cs="LinLibertineTB"/>
+        </w:rPr>
+        <w:t>Problem:</w:t>
+      </w:r>
+    </w:p>
+    <w:p>
+      <w:pPr>
+        <w:autoSpaceDE w:val="0"/>
+        <w:autoSpaceDN w:val="0"/>
+        <w:adjustRightInd w:val="0"/>
+        <w:spacing w:after="0" w:line="240" w:lineRule="auto"/>
+        <w:rPr>
+          <w:rFonts w:ascii="LinLibertineTB" w:hAnsi="LinLibertineTB" w:cs="LinLibertineTB"/>
+        </w:rPr>
+      </w:pPr>
+      <w:proofErr w:type="gramStart"/>
+      <w:r>
+        <w:rPr>
+          <w:rFonts w:ascii="LinLibertineTB" w:hAnsi="LinLibertineTB" w:cs="LinLibertineTB"/>
+        </w:rPr>
+        <w:t>Solution :</w:t>
+      </w:r>
+      <w:proofErr w:type="gramEnd"/>
+    </w:p>
+    <w:p>
+      <w:pPr>
+        <w:autoSpaceDE w:val="0"/>
+        <w:autoSpaceDN w:val="0"/>
+        <w:adjustRightInd w:val="0"/>
+        <w:spacing w:after="0" w:line="240" w:lineRule="auto"/>
+        <w:rPr>
+          <w:rFonts w:ascii="LinLibertineTB" w:hAnsi="LinLibertineTB" w:cs="LinLibertineTB"/>
+          <w:b/>
+          <w:bCs/>
+        </w:rPr>
+      </w:pPr>
+    </w:p>
+    <w:p>
+      <w:pPr>
+        <w:autoSpaceDE w:val="0"/>
+        <w:autoSpaceDN w:val="0"/>
+        <w:adjustRightInd w:val="0"/>
+        <w:spacing w:after="0" w:line="240" w:lineRule="auto"/>
+        <w:rPr>
+          <w:rFonts w:ascii="LinLibertineTB" w:hAnsi="LinLibertineTB" w:cs="LinLibertineTB"/>
+          <w:b/>
+          <w:bCs/>
+        </w:rPr>
+      </w:pPr>
+    </w:p>
+    <w:p>
+      <w:pPr>
+        <w:autoSpaceDE w:val="0"/>
+        <w:autoSpaceDN w:val="0"/>
+        <w:adjustRightInd w:val="0"/>
+        <w:spacing w:after="0" w:line="240" w:lineRule="auto"/>
+        <w:rPr>
+          <w:rFonts w:ascii="LinLibertineTB" w:hAnsi="LinLibertineTB" w:cs="LinLibertineTB"/>
+        </w:rPr>
+      </w:pPr>
+      <w:r>
+        <w:rPr>
+          <w:rFonts w:ascii="LinLibertineTB" w:hAnsi="LinLibertineTB" w:cs="LinLibertineTB"/>
+        </w:rPr>
+        <w:t>Context:</w:t>
+      </w:r>
+    </w:p>
+    <w:p>
+      <w:pPr>
+        <w:autoSpaceDE w:val="0"/>
+        <w:autoSpaceDN w:val="0"/>
+        <w:adjustRightInd w:val="0"/>
+        <w:spacing w:after="0" w:line="240" w:lineRule="auto"/>
+        <w:rPr>
+          <w:rFonts w:ascii="LinLibertineTB" w:hAnsi="LinLibertineTB" w:cs="LinLibertineTB"/>
+        </w:rPr>
+      </w:pPr>
+      <w:r>
+        <w:rPr>
+          <w:rFonts w:ascii="LinLibertineTB" w:hAnsi="LinLibertineTB" w:cs="LinLibertineTB"/>
+        </w:rPr>
+        <w:t>Problem:</w:t>
+      </w:r>
+    </w:p>
+    <w:p>
+      <w:pPr>
+        <w:autoSpaceDE w:val="0"/>
+        <w:autoSpaceDN w:val="0"/>
+        <w:adjustRightInd w:val="0"/>
+        <w:spacing w:after="0" w:line="240" w:lineRule="auto"/>
+        <w:rPr>
+          <w:rFonts w:ascii="LinLibertineTB" w:hAnsi="LinLibertineTB" w:cs="LinLibertineTB"/>
+        </w:rPr>
+      </w:pPr>
+      <w:proofErr w:type="gramStart"/>
+      <w:r>
+        <w:rPr>
+          <w:rFonts w:ascii="LinLibertineTB" w:hAnsi="LinLibertineTB" w:cs="LinLibertineTB"/>
+        </w:rPr>
+        <w:t>Solution :</w:t>
+      </w:r>
+      <w:proofErr w:type="gramEnd"/>
+    </w:p>
+    <w:p>
+      <w:pPr>
+        <w:autoSpaceDE w:val="0"/>
+        <w:autoSpaceDN w:val="0"/>
+        <w:adjustRightInd w:val="0"/>
+        <w:spacing w:after="0" w:line="240" w:lineRule="auto"/>
+        <w:rPr>
+          <w:rFonts w:ascii="LinLibertineTB" w:hAnsi="LinLibertineTB" w:cs="LinLibertineTB"/>
+          <w:b/>
+          <w:bCs/>
+        </w:rPr>
+      </w:pPr>
+    </w:p>
+    <w:p>
+      <w:pPr>
+        <w:autoSpaceDE w:val="0"/>
+        <w:autoSpaceDN w:val="0"/>
+        <w:adjustRightInd w:val="0"/>
+        <w:spacing w:after="0" w:line="240" w:lineRule="auto"/>
+        <w:rPr>
+          <w:rFonts w:ascii="LinLibertineTB" w:hAnsi="LinLibertineTB" w:cs="LinLibertineTB"/>
+        </w:rPr>
+      </w:pPr>
+      <w:r>
         <w:rPr>
           <w:b/>
           <w:bCs/>
           <w:sz w:val="36"/>
           <w:u w:val="single"/>
         </w:rPr>
-      </w:pPr>
+        <w:t xml:space="preserve">5. </w:t>
+      </w:r>
       <w:r>
         <w:rPr>
           <w:b/>
@@ -1229,15 +3378,6 @@
           <w:sz w:val="36"/>
           <w:u w:val="single"/>
         </w:rPr>
-        <w:t xml:space="preserve">5. </w:t>
-      </w:r>
-      <w:r>
-        <w:rPr>
-          <w:b/>
-          <w:bCs/>
-          <w:sz w:val="36"/>
-          <w:u w:val="single"/>
-        </w:rPr>
         <w:t>Discussion and Implication</w:t>
       </w:r>
     </w:p>
@@ -1498,83 +3638,87 @@
         <w:t>smell Hyperparameter</w:t>
       </w:r>
       <w:r>
-        <w:t xml:space="preserve"> Not Explicitly </w:t>
-      </w:r>
-      <w:r>
+        <w:t xml:space="preserve"> Not Explicitly Set indicates irreproducible code and it is at model training stage. Data scientists and machine learning application developers can check these aspects while checking their code.</w:t>
+      </w:r>
+      <w:r>
+        <w:t xml:space="preserve"> Future work will validate whether eliminating these code smells will lead to more accurate results during training, better hyperparameter optimization, clearer and higher quality code, and less maintenance effort.</w:t>
+      </w:r>
+    </w:p>
+    <w:p>
+      <w:pPr>
+        <w:jc w:val="both"/>
+      </w:pPr>
+    </w:p>
+    <w:p>
+      <w:pPr>
+        <w:autoSpaceDE w:val="0"/>
+        <w:autoSpaceDN w:val="0"/>
+        <w:adjustRightInd w:val="0"/>
+        <w:spacing w:after="0" w:line="240" w:lineRule="auto"/>
+        <w:jc w:val="both"/>
+        <w:rPr>
+          <w:rFonts w:ascii="LinLibertineTB" w:hAnsi="LinLibertineTB" w:cs="LinLibertineTB"/>
+          <w:bCs/>
+        </w:rPr>
+      </w:pPr>
+      <w:r>
+        <w:rPr>
+          <w:rFonts w:ascii="LinLibertineTB" w:hAnsi="LinLibertineTB" w:cs="LinLibertineTB"/>
+          <w:b/>
+        </w:rPr>
+        <w:t xml:space="preserve">5.2 Implication to Machine Learning Library </w:t>
+      </w:r>
+      <w:proofErr w:type="gramStart"/>
+      <w:r>
+        <w:rPr>
+          <w:rFonts w:ascii="LinLibertineTB" w:hAnsi="LinLibertineTB" w:cs="LinLibertineTB"/>
+          <w:b/>
+        </w:rPr>
+        <w:t>Developers</w:t>
+      </w:r>
+      <w:r>
+        <w:rPr>
+          <w:rFonts w:ascii="LinLibertineTB" w:hAnsi="LinLibertineTB" w:cs="LinLibertineTB"/>
+          <w:b/>
+        </w:rPr>
+        <w:t>:-</w:t>
+      </w:r>
+      <w:proofErr w:type="gramEnd"/>
+      <w:r>
+        <w:rPr>
+          <w:rFonts w:ascii="LinLibertineTB" w:hAnsi="LinLibertineTB" w:cs="LinLibertineTB"/>
+          <w:b/>
+        </w:rPr>
+        <w:t xml:space="preserve"> </w:t>
+      </w:r>
+      <w:r>
+        <w:rPr>
+          <w:rFonts w:ascii="LinLibertineTB" w:hAnsi="LinLibertineTB" w:cs="LinLibertineTB"/>
+          <w:bCs/>
+        </w:rPr>
+        <w:t>The effect</w:t>
+      </w:r>
+      <w:r>
+        <w:rPr>
+          <w:rFonts w:ascii="LinLibertineTB" w:hAnsi="LinLibertineTB" w:cs="LinLibertineTB"/>
+          <w:bCs/>
+        </w:rPr>
+        <w:t xml:space="preserve"> of index chaining appears to be in the examples in stack overflow even though they are explained in the pandas documentation.  This indicates that many developers are </w:t>
+      </w:r>
+      <w:r>
+        <w:rPr>
+          <w:rFonts w:ascii="LinLibertineTB" w:hAnsi="LinLibertineTB" w:cs="LinLibertineTB"/>
+          <w:bCs/>
+        </w:rPr>
+        <w:t xml:space="preserve">struggling to follow the documentation strictly. It might stem from the fast iteration cycle in the development process of the team or developer’s lack 0f experience. Author </w:t>
+      </w:r>
+      <w:r>
+        <w:rPr>
+          <w:rFonts w:ascii="LinLibertineTB" w:hAnsi="LinLibertineTB" w:cs="LinLibertineTB"/>
+          <w:bCs/>
+        </w:rPr>
         <w:lastRenderedPageBreak/>
-        <w:t>Set indicates irreproducible code and it is at model training stage. Data scientists and machine learning application developers can check these aspects while checking their code.</w:t>
-      </w:r>
-      <w:r>
-        <w:t xml:space="preserve"> Future work will validate whether eliminating these code smells will lead to more accurate results during training, better hyperparameter optimization, clearer and higher quality code, and less maintenance effort.</w:t>
-      </w:r>
-    </w:p>
-    <w:p>
-      <w:pPr>
-        <w:jc w:val="both"/>
-      </w:pPr>
-    </w:p>
-    <w:p>
-      <w:pPr>
-        <w:autoSpaceDE w:val="0"/>
-        <w:autoSpaceDN w:val="0"/>
-        <w:adjustRightInd w:val="0"/>
-        <w:spacing w:after="0" w:line="240" w:lineRule="auto"/>
-        <w:jc w:val="both"/>
-        <w:rPr>
-          <w:rFonts w:ascii="LinLibertineTB" w:hAnsi="LinLibertineTB" w:cs="LinLibertineTB"/>
-          <w:bCs/>
-        </w:rPr>
-      </w:pPr>
-      <w:r>
-        <w:rPr>
-          <w:rFonts w:ascii="LinLibertineTB" w:hAnsi="LinLibertineTB" w:cs="LinLibertineTB"/>
-          <w:b/>
-        </w:rPr>
-        <w:t xml:space="preserve">5.2 Implication to Machine Learning Library </w:t>
-      </w:r>
-      <w:proofErr w:type="gramStart"/>
-      <w:r>
-        <w:rPr>
-          <w:rFonts w:ascii="LinLibertineTB" w:hAnsi="LinLibertineTB" w:cs="LinLibertineTB"/>
-          <w:b/>
-        </w:rPr>
-        <w:t>Developers</w:t>
-      </w:r>
-      <w:r>
-        <w:rPr>
-          <w:rFonts w:ascii="LinLibertineTB" w:hAnsi="LinLibertineTB" w:cs="LinLibertineTB"/>
-          <w:b/>
-        </w:rPr>
-        <w:t>:-</w:t>
-      </w:r>
-      <w:proofErr w:type="gramEnd"/>
-      <w:r>
-        <w:rPr>
-          <w:rFonts w:ascii="LinLibertineTB" w:hAnsi="LinLibertineTB" w:cs="LinLibertineTB"/>
-          <w:b/>
-        </w:rPr>
-        <w:t xml:space="preserve"> </w:t>
-      </w:r>
-      <w:r>
-        <w:rPr>
-          <w:rFonts w:ascii="LinLibertineTB" w:hAnsi="LinLibertineTB" w:cs="LinLibertineTB"/>
-          <w:bCs/>
-        </w:rPr>
-        <w:t>The effect</w:t>
-      </w:r>
-      <w:r>
-        <w:rPr>
-          <w:rFonts w:ascii="LinLibertineTB" w:hAnsi="LinLibertineTB" w:cs="LinLibertineTB"/>
-          <w:bCs/>
-        </w:rPr>
-        <w:t xml:space="preserve"> of index chaining appears to be in the examples in stack overflow even though they are explained in the pandas documentation.  This indicates that many developers are </w:t>
-      </w:r>
-      <w:r>
-        <w:rPr>
-          <w:rFonts w:ascii="LinLibertineTB" w:hAnsi="LinLibertineTB" w:cs="LinLibertineTB"/>
-          <w:bCs/>
-        </w:rPr>
-        <w:t xml:space="preserve">struggling to follow the documentation strictly. It might stem from the fast iteration cycle in the development process of the team or developer’s lack 0f experience. Author argued that passively showing warning on documentation might not suffice. It is important </w:t>
+        <w:t xml:space="preserve">argued that passively showing warning on documentation might not suffice. It is important </w:t>
       </w:r>
       <w:r>
         <w:rPr>

</xml_diff>